<commit_message>
Added updated SPS document and updated the ThermostatGUI File Load/Save options to filter for .xml files. Additionally added comments to multiple files.
</commit_message>
<xml_diff>
--- a/ThermostatGui/Design Documents/Thermostat PC-MCU System SPS - V1.0.docx
+++ b/ThermostatGui/Design Documents/Thermostat PC-MCU System SPS - V1.0.docx
@@ -504,6 +504,8 @@
             </w:rPr>
             <w:t>Table of Contents</w:t>
           </w:r>
+          <w:bookmarkStart w:id="0" w:name="_GoBack"/>
+          <w:bookmarkEnd w:id="0"/>
         </w:p>
         <w:p>
           <w:pPr>
@@ -522,7 +524,7 @@
           <w:r>
             <w:fldChar w:fldCharType="separate"/>
           </w:r>
-          <w:hyperlink w:anchor="_Toc435305517" w:history="1">
+          <w:hyperlink w:anchor="_Toc435361479" w:history="1">
             <w:r>
               <w:rPr>
                 <w:rStyle w:val="Hyperlink"/>
@@ -563,7 +565,7 @@
                 <w:noProof/>
                 <w:webHidden/>
               </w:rPr>
-              <w:instrText xml:space="preserve"> PAGEREF _Toc435305517 \h </w:instrText>
+              <w:instrText xml:space="preserve"> PAGEREF _Toc435361479 \h </w:instrText>
             </w:r>
             <w:r>
               <w:rPr>
@@ -602,7 +604,7 @@
               <w:noProof/>
             </w:rPr>
           </w:pPr>
-          <w:hyperlink w:anchor="_Toc435305518" w:history="1">
+          <w:hyperlink w:anchor="_Toc435361480" w:history="1">
             <w:r>
               <w:rPr>
                 <w:rStyle w:val="Hyperlink"/>
@@ -643,7 +645,7 @@
                 <w:noProof/>
                 <w:webHidden/>
               </w:rPr>
-              <w:instrText xml:space="preserve"> PAGEREF _Toc435305518 \h </w:instrText>
+              <w:instrText xml:space="preserve"> PAGEREF _Toc435361480 \h </w:instrText>
             </w:r>
             <w:r>
               <w:rPr>
@@ -682,7 +684,7 @@
               <w:noProof/>
             </w:rPr>
           </w:pPr>
-          <w:hyperlink w:anchor="_Toc435305519" w:history="1">
+          <w:hyperlink w:anchor="_Toc435361481" w:history="1">
             <w:r>
               <w:rPr>
                 <w:rStyle w:val="Hyperlink"/>
@@ -723,7 +725,7 @@
                 <w:noProof/>
                 <w:webHidden/>
               </w:rPr>
-              <w:instrText xml:space="preserve"> PAGEREF _Toc435305519 \h </w:instrText>
+              <w:instrText xml:space="preserve"> PAGEREF _Toc435361481 \h </w:instrText>
             </w:r>
             <w:r>
               <w:rPr>
@@ -762,7 +764,7 @@
               <w:noProof/>
             </w:rPr>
           </w:pPr>
-          <w:hyperlink w:anchor="_Toc435305520" w:history="1">
+          <w:hyperlink w:anchor="_Toc435361482" w:history="1">
             <w:r>
               <w:rPr>
                 <w:rStyle w:val="Hyperlink"/>
@@ -803,7 +805,7 @@
                 <w:noProof/>
                 <w:webHidden/>
               </w:rPr>
-              <w:instrText xml:space="preserve"> PAGEREF _Toc435305520 \h </w:instrText>
+              <w:instrText xml:space="preserve"> PAGEREF _Toc435361482 \h </w:instrText>
             </w:r>
             <w:r>
               <w:rPr>
@@ -842,7 +844,7 @@
               <w:noProof/>
             </w:rPr>
           </w:pPr>
-          <w:hyperlink w:anchor="_Toc435305521" w:history="1">
+          <w:hyperlink w:anchor="_Toc435361483" w:history="1">
             <w:r>
               <w:rPr>
                 <w:rStyle w:val="Hyperlink"/>
@@ -883,7 +885,7 @@
                 <w:noProof/>
                 <w:webHidden/>
               </w:rPr>
-              <w:instrText xml:space="preserve"> PAGEREF _Toc435305521 \h </w:instrText>
+              <w:instrText xml:space="preserve"> PAGEREF _Toc435361483 \h </w:instrText>
             </w:r>
             <w:r>
               <w:rPr>
@@ -922,7 +924,7 @@
               <w:noProof/>
             </w:rPr>
           </w:pPr>
-          <w:hyperlink w:anchor="_Toc435305522" w:history="1">
+          <w:hyperlink w:anchor="_Toc435361484" w:history="1">
             <w:r>
               <w:rPr>
                 <w:rStyle w:val="Hyperlink"/>
@@ -963,7 +965,7 @@
                 <w:noProof/>
                 <w:webHidden/>
               </w:rPr>
-              <w:instrText xml:space="preserve"> PAGEREF _Toc435305522 \h </w:instrText>
+              <w:instrText xml:space="preserve"> PAGEREF _Toc435361484 \h </w:instrText>
             </w:r>
             <w:r>
               <w:rPr>
@@ -1002,7 +1004,7 @@
               <w:noProof/>
             </w:rPr>
           </w:pPr>
-          <w:hyperlink w:anchor="_Toc435305523" w:history="1">
+          <w:hyperlink w:anchor="_Toc435361485" w:history="1">
             <w:r>
               <w:rPr>
                 <w:rStyle w:val="Hyperlink"/>
@@ -1043,7 +1045,7 @@
                 <w:noProof/>
                 <w:webHidden/>
               </w:rPr>
-              <w:instrText xml:space="preserve"> PAGEREF _Toc435305523 \h </w:instrText>
+              <w:instrText xml:space="preserve"> PAGEREF _Toc435361485 \h </w:instrText>
             </w:r>
             <w:r>
               <w:rPr>
@@ -1087,7 +1089,7 @@
               <w:noProof/>
             </w:rPr>
           </w:pPr>
-          <w:hyperlink w:anchor="_Toc435305524" w:history="1">
+          <w:hyperlink w:anchor="_Toc435361486" w:history="1">
             <w:r>
               <w:rPr>
                 <w:rStyle w:val="Hyperlink"/>
@@ -1128,7 +1130,7 @@
                 <w:noProof/>
                 <w:webHidden/>
               </w:rPr>
-              <w:instrText xml:space="preserve"> PAGEREF _Toc435305524 \h </w:instrText>
+              <w:instrText xml:space="preserve"> PAGEREF _Toc435361486 \h </w:instrText>
             </w:r>
             <w:r>
               <w:rPr>
@@ -1172,7 +1174,7 @@
               <w:noProof/>
             </w:rPr>
           </w:pPr>
-          <w:hyperlink w:anchor="_Toc435305525" w:history="1">
+          <w:hyperlink w:anchor="_Toc435361487" w:history="1">
             <w:r>
               <w:rPr>
                 <w:rStyle w:val="Hyperlink"/>
@@ -1213,7 +1215,7 @@
                 <w:noProof/>
                 <w:webHidden/>
               </w:rPr>
-              <w:instrText xml:space="preserve"> PAGEREF _Toc435305525 \h </w:instrText>
+              <w:instrText xml:space="preserve"> PAGEREF _Toc435361487 \h </w:instrText>
             </w:r>
             <w:r>
               <w:rPr>
@@ -1257,7 +1259,7 @@
               <w:noProof/>
             </w:rPr>
           </w:pPr>
-          <w:hyperlink w:anchor="_Toc435305526" w:history="1">
+          <w:hyperlink w:anchor="_Toc435361488" w:history="1">
             <w:r>
               <w:rPr>
                 <w:rStyle w:val="Hyperlink"/>
@@ -1298,7 +1300,7 @@
                 <w:noProof/>
                 <w:webHidden/>
               </w:rPr>
-              <w:instrText xml:space="preserve"> PAGEREF _Toc435305526 \h </w:instrText>
+              <w:instrText xml:space="preserve"> PAGEREF _Toc435361488 \h </w:instrText>
             </w:r>
             <w:r>
               <w:rPr>
@@ -1342,7 +1344,7 @@
               <w:noProof/>
             </w:rPr>
           </w:pPr>
-          <w:hyperlink w:anchor="_Toc435305527" w:history="1">
+          <w:hyperlink w:anchor="_Toc435361489" w:history="1">
             <w:r>
               <w:rPr>
                 <w:rStyle w:val="Hyperlink"/>
@@ -1383,7 +1385,7 @@
                 <w:noProof/>
                 <w:webHidden/>
               </w:rPr>
-              <w:instrText xml:space="preserve"> PAGEREF _Toc435305527 \h </w:instrText>
+              <w:instrText xml:space="preserve"> PAGEREF _Toc435361489 \h </w:instrText>
             </w:r>
             <w:r>
               <w:rPr>
@@ -1427,7 +1429,7 @@
               <w:noProof/>
             </w:rPr>
           </w:pPr>
-          <w:hyperlink w:anchor="_Toc435305528" w:history="1">
+          <w:hyperlink w:anchor="_Toc435361490" w:history="1">
             <w:r>
               <w:rPr>
                 <w:rStyle w:val="Hyperlink"/>
@@ -1468,7 +1470,7 @@
                 <w:noProof/>
                 <w:webHidden/>
               </w:rPr>
-              <w:instrText xml:space="preserve"> PAGEREF _Toc435305528 \h </w:instrText>
+              <w:instrText xml:space="preserve"> PAGEREF _Toc435361490 \h </w:instrText>
             </w:r>
             <w:r>
               <w:rPr>
@@ -1512,7 +1514,7 @@
               <w:noProof/>
             </w:rPr>
           </w:pPr>
-          <w:hyperlink w:anchor="_Toc435305529" w:history="1">
+          <w:hyperlink w:anchor="_Toc435361491" w:history="1">
             <w:r>
               <w:rPr>
                 <w:rStyle w:val="Hyperlink"/>
@@ -1553,7 +1555,7 @@
                 <w:noProof/>
                 <w:webHidden/>
               </w:rPr>
-              <w:instrText xml:space="preserve"> PAGEREF _Toc435305529 \h </w:instrText>
+              <w:instrText xml:space="preserve"> PAGEREF _Toc435361491 \h </w:instrText>
             </w:r>
             <w:r>
               <w:rPr>
@@ -1597,7 +1599,7 @@
               <w:noProof/>
             </w:rPr>
           </w:pPr>
-          <w:hyperlink w:anchor="_Toc435305530" w:history="1">
+          <w:hyperlink w:anchor="_Toc435361492" w:history="1">
             <w:r>
               <w:rPr>
                 <w:rStyle w:val="Hyperlink"/>
@@ -1638,7 +1640,7 @@
                 <w:noProof/>
                 <w:webHidden/>
               </w:rPr>
-              <w:instrText xml:space="preserve"> PAGEREF _Toc435305530 \h </w:instrText>
+              <w:instrText xml:space="preserve"> PAGEREF _Toc435361492 \h </w:instrText>
             </w:r>
             <w:r>
               <w:rPr>
@@ -1682,7 +1684,7 @@
               <w:noProof/>
             </w:rPr>
           </w:pPr>
-          <w:hyperlink w:anchor="_Toc435305531" w:history="1">
+          <w:hyperlink w:anchor="_Toc435361493" w:history="1">
             <w:r>
               <w:rPr>
                 <w:rStyle w:val="Hyperlink"/>
@@ -1723,7 +1725,7 @@
                 <w:noProof/>
                 <w:webHidden/>
               </w:rPr>
-              <w:instrText xml:space="preserve"> PAGEREF _Toc435305531 \h </w:instrText>
+              <w:instrText xml:space="preserve"> PAGEREF _Toc435361493 \h </w:instrText>
             </w:r>
             <w:r>
               <w:rPr>
@@ -1767,7 +1769,7 @@
               <w:noProof/>
             </w:rPr>
           </w:pPr>
-          <w:hyperlink w:anchor="_Toc435305532" w:history="1">
+          <w:hyperlink w:anchor="_Toc435361494" w:history="1">
             <w:r>
               <w:rPr>
                 <w:rStyle w:val="Hyperlink"/>
@@ -1789,8 +1791,6 @@
               </w:rPr>
               <w:t>Package: application.thermostat.sensors package</w:t>
             </w:r>
-            <w:bookmarkStart w:id="0" w:name="_GoBack"/>
-            <w:bookmarkEnd w:id="0"/>
             <w:r>
               <w:rPr>
                 <w:noProof/>
@@ -1810,7 +1810,7 @@
                 <w:noProof/>
                 <w:webHidden/>
               </w:rPr>
-              <w:instrText xml:space="preserve"> PAGEREF _Toc435305532 \h </w:instrText>
+              <w:instrText xml:space="preserve"> PAGEREF _Toc435361494 \h </w:instrText>
             </w:r>
             <w:r>
               <w:rPr>
@@ -1854,7 +1854,7 @@
               <w:noProof/>
             </w:rPr>
           </w:pPr>
-          <w:hyperlink w:anchor="_Toc435305533" w:history="1">
+          <w:hyperlink w:anchor="_Toc435361495" w:history="1">
             <w:r>
               <w:rPr>
                 <w:rStyle w:val="Hyperlink"/>
@@ -1895,7 +1895,7 @@
                 <w:noProof/>
                 <w:webHidden/>
               </w:rPr>
-              <w:instrText xml:space="preserve"> PAGEREF _Toc435305533 \h </w:instrText>
+              <w:instrText xml:space="preserve"> PAGEREF _Toc435361495 \h </w:instrText>
             </w:r>
             <w:r>
               <w:rPr>
@@ -1934,7 +1934,7 @@
               <w:noProof/>
             </w:rPr>
           </w:pPr>
-          <w:hyperlink w:anchor="_Toc435305534" w:history="1">
+          <w:hyperlink w:anchor="_Toc435361496" w:history="1">
             <w:r>
               <w:rPr>
                 <w:rStyle w:val="Hyperlink"/>
@@ -1975,7 +1975,7 @@
                 <w:noProof/>
                 <w:webHidden/>
               </w:rPr>
-              <w:instrText xml:space="preserve"> PAGEREF _Toc435305534 \h </w:instrText>
+              <w:instrText xml:space="preserve"> PAGEREF _Toc435361496 \h </w:instrText>
             </w:r>
             <w:r>
               <w:rPr>
@@ -2019,7 +2019,7 @@
               <w:noProof/>
             </w:rPr>
           </w:pPr>
-          <w:hyperlink w:anchor="_Toc435305535" w:history="1">
+          <w:hyperlink w:anchor="_Toc435361497" w:history="1">
             <w:r>
               <w:rPr>
                 <w:rStyle w:val="Hyperlink"/>
@@ -2060,7 +2060,7 @@
                 <w:noProof/>
                 <w:webHidden/>
               </w:rPr>
-              <w:instrText xml:space="preserve"> PAGEREF _Toc435305535 \h </w:instrText>
+              <w:instrText xml:space="preserve"> PAGEREF _Toc435361497 \h </w:instrText>
             </w:r>
             <w:r>
               <w:rPr>
@@ -2104,7 +2104,7 @@
               <w:noProof/>
             </w:rPr>
           </w:pPr>
-          <w:hyperlink w:anchor="_Toc435305536" w:history="1">
+          <w:hyperlink w:anchor="_Toc435361498" w:history="1">
             <w:r>
               <w:rPr>
                 <w:rStyle w:val="Hyperlink"/>
@@ -2145,7 +2145,7 @@
                 <w:noProof/>
                 <w:webHidden/>
               </w:rPr>
-              <w:instrText xml:space="preserve"> PAGEREF _Toc435305536 \h </w:instrText>
+              <w:instrText xml:space="preserve"> PAGEREF _Toc435361498 \h </w:instrText>
             </w:r>
             <w:r>
               <w:rPr>
@@ -2189,7 +2189,7 @@
               <w:noProof/>
             </w:rPr>
           </w:pPr>
-          <w:hyperlink w:anchor="_Toc435305537" w:history="1">
+          <w:hyperlink w:anchor="_Toc435361499" w:history="1">
             <w:r>
               <w:rPr>
                 <w:rStyle w:val="Hyperlink"/>
@@ -2230,7 +2230,7 @@
                 <w:noProof/>
                 <w:webHidden/>
               </w:rPr>
-              <w:instrText xml:space="preserve"> PAGEREF _Toc435305537 \h </w:instrText>
+              <w:instrText xml:space="preserve"> PAGEREF _Toc435361499 \h </w:instrText>
             </w:r>
             <w:r>
               <w:rPr>
@@ -2274,7 +2274,7 @@
               <w:noProof/>
             </w:rPr>
           </w:pPr>
-          <w:hyperlink w:anchor="_Toc435305538" w:history="1">
+          <w:hyperlink w:anchor="_Toc435361500" w:history="1">
             <w:r>
               <w:rPr>
                 <w:rStyle w:val="Hyperlink"/>
@@ -2315,7 +2315,7 @@
                 <w:noProof/>
                 <w:webHidden/>
               </w:rPr>
-              <w:instrText xml:space="preserve"> PAGEREF _Toc435305538 \h </w:instrText>
+              <w:instrText xml:space="preserve"> PAGEREF _Toc435361500 \h </w:instrText>
             </w:r>
             <w:r>
               <w:rPr>
@@ -2359,7 +2359,7 @@
               <w:noProof/>
             </w:rPr>
           </w:pPr>
-          <w:hyperlink w:anchor="_Toc435305539" w:history="1">
+          <w:hyperlink w:anchor="_Toc435361501" w:history="1">
             <w:r>
               <w:rPr>
                 <w:rStyle w:val="Hyperlink"/>
@@ -2400,7 +2400,7 @@
                 <w:noProof/>
                 <w:webHidden/>
               </w:rPr>
-              <w:instrText xml:space="preserve"> PAGEREF _Toc435305539 \h </w:instrText>
+              <w:instrText xml:space="preserve"> PAGEREF _Toc435361501 \h </w:instrText>
             </w:r>
             <w:r>
               <w:rPr>
@@ -2444,7 +2444,7 @@
               <w:noProof/>
             </w:rPr>
           </w:pPr>
-          <w:hyperlink w:anchor="_Toc435305540" w:history="1">
+          <w:hyperlink w:anchor="_Toc435361502" w:history="1">
             <w:r>
               <w:rPr>
                 <w:rStyle w:val="Hyperlink"/>
@@ -2485,7 +2485,7 @@
                 <w:noProof/>
                 <w:webHidden/>
               </w:rPr>
-              <w:instrText xml:space="preserve"> PAGEREF _Toc435305540 \h </w:instrText>
+              <w:instrText xml:space="preserve"> PAGEREF _Toc435361502 \h </w:instrText>
             </w:r>
             <w:r>
               <w:rPr>
@@ -2529,7 +2529,7 @@
               <w:noProof/>
             </w:rPr>
           </w:pPr>
-          <w:hyperlink w:anchor="_Toc435305541" w:history="1">
+          <w:hyperlink w:anchor="_Toc435361503" w:history="1">
             <w:r>
               <w:rPr>
                 <w:rStyle w:val="Hyperlink"/>
@@ -2570,7 +2570,7 @@
                 <w:noProof/>
                 <w:webHidden/>
               </w:rPr>
-              <w:instrText xml:space="preserve"> PAGEREF _Toc435305541 \h </w:instrText>
+              <w:instrText xml:space="preserve"> PAGEREF _Toc435361503 \h </w:instrText>
             </w:r>
             <w:r>
               <w:rPr>
@@ -2614,7 +2614,7 @@
               <w:noProof/>
             </w:rPr>
           </w:pPr>
-          <w:hyperlink w:anchor="_Toc435305542" w:history="1">
+          <w:hyperlink w:anchor="_Toc435361504" w:history="1">
             <w:r>
               <w:rPr>
                 <w:rStyle w:val="Hyperlink"/>
@@ -2655,7 +2655,7 @@
                 <w:noProof/>
                 <w:webHidden/>
               </w:rPr>
-              <w:instrText xml:space="preserve"> PAGEREF _Toc435305542 \h </w:instrText>
+              <w:instrText xml:space="preserve"> PAGEREF _Toc435361504 \h </w:instrText>
             </w:r>
             <w:r>
               <w:rPr>
@@ -2699,7 +2699,7 @@
               <w:noProof/>
             </w:rPr>
           </w:pPr>
-          <w:hyperlink w:anchor="_Toc435305543" w:history="1">
+          <w:hyperlink w:anchor="_Toc435361505" w:history="1">
             <w:r>
               <w:rPr>
                 <w:rStyle w:val="Hyperlink"/>
@@ -2740,7 +2740,7 @@
                 <w:noProof/>
                 <w:webHidden/>
               </w:rPr>
-              <w:instrText xml:space="preserve"> PAGEREF _Toc435305543 \h </w:instrText>
+              <w:instrText xml:space="preserve"> PAGEREF _Toc435361505 \h </w:instrText>
             </w:r>
             <w:r>
               <w:rPr>
@@ -2784,7 +2784,7 @@
               <w:noProof/>
             </w:rPr>
           </w:pPr>
-          <w:hyperlink w:anchor="_Toc435305544" w:history="1">
+          <w:hyperlink w:anchor="_Toc435361506" w:history="1">
             <w:r>
               <w:rPr>
                 <w:rStyle w:val="Hyperlink"/>
@@ -2825,7 +2825,7 @@
                 <w:noProof/>
                 <w:webHidden/>
               </w:rPr>
-              <w:instrText xml:space="preserve"> PAGEREF _Toc435305544 \h </w:instrText>
+              <w:instrText xml:space="preserve"> PAGEREF _Toc435361506 \h </w:instrText>
             </w:r>
             <w:r>
               <w:rPr>
@@ -2869,7 +2869,7 @@
               <w:noProof/>
             </w:rPr>
           </w:pPr>
-          <w:hyperlink w:anchor="_Toc435305545" w:history="1">
+          <w:hyperlink w:anchor="_Toc435361507" w:history="1">
             <w:r>
               <w:rPr>
                 <w:rStyle w:val="Hyperlink"/>
@@ -2910,7 +2910,7 @@
                 <w:noProof/>
                 <w:webHidden/>
               </w:rPr>
-              <w:instrText xml:space="preserve"> PAGEREF _Toc435305545 \h </w:instrText>
+              <w:instrText xml:space="preserve"> PAGEREF _Toc435361507 \h </w:instrText>
             </w:r>
             <w:r>
               <w:rPr>
@@ -2954,7 +2954,7 @@
               <w:noProof/>
             </w:rPr>
           </w:pPr>
-          <w:hyperlink w:anchor="_Toc435305546" w:history="1">
+          <w:hyperlink w:anchor="_Toc435361508" w:history="1">
             <w:r>
               <w:rPr>
                 <w:rStyle w:val="Hyperlink"/>
@@ -2995,7 +2995,7 @@
                 <w:noProof/>
                 <w:webHidden/>
               </w:rPr>
-              <w:instrText xml:space="preserve"> PAGEREF _Toc435305546 \h </w:instrText>
+              <w:instrText xml:space="preserve"> PAGEREF _Toc435361508 \h </w:instrText>
             </w:r>
             <w:r>
               <w:rPr>
@@ -3039,7 +3039,7 @@
               <w:noProof/>
             </w:rPr>
           </w:pPr>
-          <w:hyperlink w:anchor="_Toc435305547" w:history="1">
+          <w:hyperlink w:anchor="_Toc435361509" w:history="1">
             <w:r>
               <w:rPr>
                 <w:rStyle w:val="Hyperlink"/>
@@ -3080,7 +3080,7 @@
                 <w:noProof/>
                 <w:webHidden/>
               </w:rPr>
-              <w:instrText xml:space="preserve"> PAGEREF _Toc435305547 \h </w:instrText>
+              <w:instrText xml:space="preserve"> PAGEREF _Toc435361509 \h </w:instrText>
             </w:r>
             <w:r>
               <w:rPr>
@@ -3124,7 +3124,7 @@
               <w:noProof/>
             </w:rPr>
           </w:pPr>
-          <w:hyperlink w:anchor="_Toc435305548" w:history="1">
+          <w:hyperlink w:anchor="_Toc435361510" w:history="1">
             <w:r>
               <w:rPr>
                 <w:rStyle w:val="Hyperlink"/>
@@ -3165,7 +3165,7 @@
                 <w:noProof/>
                 <w:webHidden/>
               </w:rPr>
-              <w:instrText xml:space="preserve"> PAGEREF _Toc435305548 \h </w:instrText>
+              <w:instrText xml:space="preserve"> PAGEREF _Toc435361510 \h </w:instrText>
             </w:r>
             <w:r>
               <w:rPr>
@@ -3209,7 +3209,7 @@
               <w:noProof/>
             </w:rPr>
           </w:pPr>
-          <w:hyperlink w:anchor="_Toc435305549" w:history="1">
+          <w:hyperlink w:anchor="_Toc435361511" w:history="1">
             <w:r>
               <w:rPr>
                 <w:rStyle w:val="Hyperlink"/>
@@ -3250,7 +3250,7 @@
                 <w:noProof/>
                 <w:webHidden/>
               </w:rPr>
-              <w:instrText xml:space="preserve"> PAGEREF _Toc435305549 \h </w:instrText>
+              <w:instrText xml:space="preserve"> PAGEREF _Toc435361511 \h </w:instrText>
             </w:r>
             <w:r>
               <w:rPr>
@@ -3294,7 +3294,7 @@
               <w:noProof/>
             </w:rPr>
           </w:pPr>
-          <w:hyperlink w:anchor="_Toc435305550" w:history="1">
+          <w:hyperlink w:anchor="_Toc435361512" w:history="1">
             <w:r>
               <w:rPr>
                 <w:rStyle w:val="Hyperlink"/>
@@ -3335,7 +3335,7 @@
                 <w:noProof/>
                 <w:webHidden/>
               </w:rPr>
-              <w:instrText xml:space="preserve"> PAGEREF _Toc435305550 \h </w:instrText>
+              <w:instrText xml:space="preserve"> PAGEREF _Toc435361512 \h </w:instrText>
             </w:r>
             <w:r>
               <w:rPr>
@@ -3379,7 +3379,7 @@
               <w:noProof/>
             </w:rPr>
           </w:pPr>
-          <w:hyperlink w:anchor="_Toc435305551" w:history="1">
+          <w:hyperlink w:anchor="_Toc435361513" w:history="1">
             <w:r>
               <w:rPr>
                 <w:rStyle w:val="Hyperlink"/>
@@ -3420,7 +3420,7 @@
                 <w:noProof/>
                 <w:webHidden/>
               </w:rPr>
-              <w:instrText xml:space="preserve"> PAGEREF _Toc435305551 \h </w:instrText>
+              <w:instrText xml:space="preserve"> PAGEREF _Toc435361513 \h </w:instrText>
             </w:r>
             <w:r>
               <w:rPr>
@@ -3464,7 +3464,7 @@
               <w:noProof/>
             </w:rPr>
           </w:pPr>
-          <w:hyperlink w:anchor="_Toc435305552" w:history="1">
+          <w:hyperlink w:anchor="_Toc435361514" w:history="1">
             <w:r>
               <w:rPr>
                 <w:rStyle w:val="Hyperlink"/>
@@ -3505,7 +3505,7 @@
                 <w:noProof/>
                 <w:webHidden/>
               </w:rPr>
-              <w:instrText xml:space="preserve"> PAGEREF _Toc435305552 \h </w:instrText>
+              <w:instrText xml:space="preserve"> PAGEREF _Toc435361514 \h </w:instrText>
             </w:r>
             <w:r>
               <w:rPr>
@@ -3549,7 +3549,7 @@
               <w:noProof/>
             </w:rPr>
           </w:pPr>
-          <w:hyperlink w:anchor="_Toc435305553" w:history="1">
+          <w:hyperlink w:anchor="_Toc435361515" w:history="1">
             <w:r>
               <w:rPr>
                 <w:rStyle w:val="Hyperlink"/>
@@ -3590,7 +3590,7 @@
                 <w:noProof/>
                 <w:webHidden/>
               </w:rPr>
-              <w:instrText xml:space="preserve"> PAGEREF _Toc435305553 \h </w:instrText>
+              <w:instrText xml:space="preserve"> PAGEREF _Toc435361515 \h </w:instrText>
             </w:r>
             <w:r>
               <w:rPr>
@@ -3634,7 +3634,7 @@
               <w:noProof/>
             </w:rPr>
           </w:pPr>
-          <w:hyperlink w:anchor="_Toc435305554" w:history="1">
+          <w:hyperlink w:anchor="_Toc435361516" w:history="1">
             <w:r>
               <w:rPr>
                 <w:rStyle w:val="Hyperlink"/>
@@ -3675,7 +3675,7 @@
                 <w:noProof/>
                 <w:webHidden/>
               </w:rPr>
-              <w:instrText xml:space="preserve"> PAGEREF _Toc435305554 \h </w:instrText>
+              <w:instrText xml:space="preserve"> PAGEREF _Toc435361516 \h </w:instrText>
             </w:r>
             <w:r>
               <w:rPr>
@@ -3719,7 +3719,7 @@
               <w:noProof/>
             </w:rPr>
           </w:pPr>
-          <w:hyperlink w:anchor="_Toc435305555" w:history="1">
+          <w:hyperlink w:anchor="_Toc435361517" w:history="1">
             <w:r>
               <w:rPr>
                 <w:rStyle w:val="Hyperlink"/>
@@ -3760,7 +3760,7 @@
                 <w:noProof/>
                 <w:webHidden/>
               </w:rPr>
-              <w:instrText xml:space="preserve"> PAGEREF _Toc435305555 \h </w:instrText>
+              <w:instrText xml:space="preserve"> PAGEREF _Toc435361517 \h </w:instrText>
             </w:r>
             <w:r>
               <w:rPr>
@@ -3804,7 +3804,7 @@
               <w:noProof/>
             </w:rPr>
           </w:pPr>
-          <w:hyperlink w:anchor="_Toc435305556" w:history="1">
+          <w:hyperlink w:anchor="_Toc435361518" w:history="1">
             <w:r>
               <w:rPr>
                 <w:rStyle w:val="Hyperlink"/>
@@ -3845,7 +3845,7 @@
                 <w:noProof/>
                 <w:webHidden/>
               </w:rPr>
-              <w:instrText xml:space="preserve"> PAGEREF _Toc435305556 \h </w:instrText>
+              <w:instrText xml:space="preserve"> PAGEREF _Toc435361518 \h </w:instrText>
             </w:r>
             <w:r>
               <w:rPr>
@@ -3884,7 +3884,7 @@
               <w:noProof/>
             </w:rPr>
           </w:pPr>
-          <w:hyperlink w:anchor="_Toc435305557" w:history="1">
+          <w:hyperlink w:anchor="_Toc435361519" w:history="1">
             <w:r>
               <w:rPr>
                 <w:rStyle w:val="Hyperlink"/>
@@ -3925,7 +3925,7 @@
                 <w:noProof/>
                 <w:webHidden/>
               </w:rPr>
-              <w:instrText xml:space="preserve"> PAGEREF _Toc435305557 \h </w:instrText>
+              <w:instrText xml:space="preserve"> PAGEREF _Toc435361519 \h </w:instrText>
             </w:r>
             <w:r>
               <w:rPr>
@@ -3964,7 +3964,7 @@
               <w:noProof/>
             </w:rPr>
           </w:pPr>
-          <w:hyperlink w:anchor="_Toc435305558" w:history="1">
+          <w:hyperlink w:anchor="_Toc435361520" w:history="1">
             <w:r>
               <w:rPr>
                 <w:rStyle w:val="Hyperlink"/>
@@ -4005,7 +4005,7 @@
                 <w:noProof/>
                 <w:webHidden/>
               </w:rPr>
-              <w:instrText xml:space="preserve"> PAGEREF _Toc435305558 \h </w:instrText>
+              <w:instrText xml:space="preserve"> PAGEREF _Toc435361520 \h </w:instrText>
             </w:r>
             <w:r>
               <w:rPr>
@@ -4044,7 +4044,7 @@
               <w:noProof/>
             </w:rPr>
           </w:pPr>
-          <w:hyperlink w:anchor="_Toc435305559" w:history="1">
+          <w:hyperlink w:anchor="_Toc435361521" w:history="1">
             <w:r>
               <w:rPr>
                 <w:rStyle w:val="Hyperlink"/>
@@ -4085,7 +4085,7 @@
                 <w:noProof/>
                 <w:webHidden/>
               </w:rPr>
-              <w:instrText xml:space="preserve"> PAGEREF _Toc435305559 \h </w:instrText>
+              <w:instrText xml:space="preserve"> PAGEREF _Toc435361521 \h </w:instrText>
             </w:r>
             <w:r>
               <w:rPr>
@@ -4129,7 +4129,7 @@
               <w:noProof/>
             </w:rPr>
           </w:pPr>
-          <w:hyperlink w:anchor="_Toc435305560" w:history="1">
+          <w:hyperlink w:anchor="_Toc435361522" w:history="1">
             <w:r>
               <w:rPr>
                 <w:rStyle w:val="Hyperlink"/>
@@ -4170,7 +4170,7 @@
                 <w:noProof/>
                 <w:webHidden/>
               </w:rPr>
-              <w:instrText xml:space="preserve"> PAGEREF _Toc435305560 \h </w:instrText>
+              <w:instrText xml:space="preserve"> PAGEREF _Toc435361522 \h </w:instrText>
             </w:r>
             <w:r>
               <w:rPr>
@@ -4214,7 +4214,7 @@
               <w:noProof/>
             </w:rPr>
           </w:pPr>
-          <w:hyperlink w:anchor="_Toc435305561" w:history="1">
+          <w:hyperlink w:anchor="_Toc435361523" w:history="1">
             <w:r>
               <w:rPr>
                 <w:rStyle w:val="Hyperlink"/>
@@ -4255,7 +4255,7 @@
                 <w:noProof/>
                 <w:webHidden/>
               </w:rPr>
-              <w:instrText xml:space="preserve"> PAGEREF _Toc435305561 \h </w:instrText>
+              <w:instrText xml:space="preserve"> PAGEREF _Toc435361523 \h </w:instrText>
             </w:r>
             <w:r>
               <w:rPr>
@@ -4299,7 +4299,7 @@
               <w:noProof/>
             </w:rPr>
           </w:pPr>
-          <w:hyperlink w:anchor="_Toc435305562" w:history="1">
+          <w:hyperlink w:anchor="_Toc435361524" w:history="1">
             <w:r>
               <w:rPr>
                 <w:rStyle w:val="Hyperlink"/>
@@ -4340,7 +4340,7 @@
                 <w:noProof/>
                 <w:webHidden/>
               </w:rPr>
-              <w:instrText xml:space="preserve"> PAGEREF _Toc435305562 \h </w:instrText>
+              <w:instrText xml:space="preserve"> PAGEREF _Toc435361524 \h </w:instrText>
             </w:r>
             <w:r>
               <w:rPr>
@@ -4384,7 +4384,7 @@
               <w:noProof/>
             </w:rPr>
           </w:pPr>
-          <w:hyperlink w:anchor="_Toc435305563" w:history="1">
+          <w:hyperlink w:anchor="_Toc435361525" w:history="1">
             <w:r>
               <w:rPr>
                 <w:rStyle w:val="Hyperlink"/>
@@ -4425,7 +4425,7 @@
                 <w:noProof/>
                 <w:webHidden/>
               </w:rPr>
-              <w:instrText xml:space="preserve"> PAGEREF _Toc435305563 \h </w:instrText>
+              <w:instrText xml:space="preserve"> PAGEREF _Toc435361525 \h </w:instrText>
             </w:r>
             <w:r>
               <w:rPr>
@@ -4469,7 +4469,7 @@
               <w:noProof/>
             </w:rPr>
           </w:pPr>
-          <w:hyperlink w:anchor="_Toc435305564" w:history="1">
+          <w:hyperlink w:anchor="_Toc435361526" w:history="1">
             <w:r>
               <w:rPr>
                 <w:rStyle w:val="Hyperlink"/>
@@ -4510,7 +4510,7 @@
                 <w:noProof/>
                 <w:webHidden/>
               </w:rPr>
-              <w:instrText xml:space="preserve"> PAGEREF _Toc435305564 \h </w:instrText>
+              <w:instrText xml:space="preserve"> PAGEREF _Toc435361526 \h </w:instrText>
             </w:r>
             <w:r>
               <w:rPr>
@@ -4554,7 +4554,7 @@
               <w:noProof/>
             </w:rPr>
           </w:pPr>
-          <w:hyperlink w:anchor="_Toc435305565" w:history="1">
+          <w:hyperlink w:anchor="_Toc435361527" w:history="1">
             <w:r>
               <w:rPr>
                 <w:rStyle w:val="Hyperlink"/>
@@ -4595,7 +4595,7 @@
                 <w:noProof/>
                 <w:webHidden/>
               </w:rPr>
-              <w:instrText xml:space="preserve"> PAGEREF _Toc435305565 \h </w:instrText>
+              <w:instrText xml:space="preserve"> PAGEREF _Toc435361527 \h </w:instrText>
             </w:r>
             <w:r>
               <w:rPr>
@@ -4639,7 +4639,7 @@
               <w:noProof/>
             </w:rPr>
           </w:pPr>
-          <w:hyperlink w:anchor="_Toc435305566" w:history="1">
+          <w:hyperlink w:anchor="_Toc435361528" w:history="1">
             <w:r>
               <w:rPr>
                 <w:rStyle w:val="Hyperlink"/>
@@ -4680,7 +4680,7 @@
                 <w:noProof/>
                 <w:webHidden/>
               </w:rPr>
-              <w:instrText xml:space="preserve"> PAGEREF _Toc435305566 \h </w:instrText>
+              <w:instrText xml:space="preserve"> PAGEREF _Toc435361528 \h </w:instrText>
             </w:r>
             <w:r>
               <w:rPr>
@@ -4719,7 +4719,7 @@
               <w:noProof/>
             </w:rPr>
           </w:pPr>
-          <w:hyperlink w:anchor="_Toc435305567" w:history="1">
+          <w:hyperlink w:anchor="_Toc435361529" w:history="1">
             <w:r>
               <w:rPr>
                 <w:rStyle w:val="Hyperlink"/>
@@ -4760,7 +4760,7 @@
                 <w:noProof/>
                 <w:webHidden/>
               </w:rPr>
-              <w:instrText xml:space="preserve"> PAGEREF _Toc435305567 \h </w:instrText>
+              <w:instrText xml:space="preserve"> PAGEREF _Toc435361529 \h </w:instrText>
             </w:r>
             <w:r>
               <w:rPr>
@@ -4799,7 +4799,7 @@
               <w:noProof/>
             </w:rPr>
           </w:pPr>
-          <w:hyperlink w:anchor="_Toc435305568" w:history="1">
+          <w:hyperlink w:anchor="_Toc435361530" w:history="1">
             <w:r>
               <w:rPr>
                 <w:rStyle w:val="Hyperlink"/>
@@ -4840,7 +4840,7 @@
                 <w:noProof/>
                 <w:webHidden/>
               </w:rPr>
-              <w:instrText xml:space="preserve"> PAGEREF _Toc435305568 \h </w:instrText>
+              <w:instrText xml:space="preserve"> PAGEREF _Toc435361530 \h </w:instrText>
             </w:r>
             <w:r>
               <w:rPr>
@@ -4879,7 +4879,7 @@
               <w:noProof/>
             </w:rPr>
           </w:pPr>
-          <w:hyperlink w:anchor="_Toc435305569" w:history="1">
+          <w:hyperlink w:anchor="_Toc435361531" w:history="1">
             <w:r>
               <w:rPr>
                 <w:rStyle w:val="Hyperlink"/>
@@ -4920,7 +4920,7 @@
                 <w:noProof/>
                 <w:webHidden/>
               </w:rPr>
-              <w:instrText xml:space="preserve"> PAGEREF _Toc435305569 \h </w:instrText>
+              <w:instrText xml:space="preserve"> PAGEREF _Toc435361531 \h </w:instrText>
             </w:r>
             <w:r>
               <w:rPr>
@@ -4959,7 +4959,7 @@
               <w:noProof/>
             </w:rPr>
           </w:pPr>
-          <w:hyperlink w:anchor="_Toc435305570" w:history="1">
+          <w:hyperlink w:anchor="_Toc435361532" w:history="1">
             <w:r>
               <w:rPr>
                 <w:rStyle w:val="Hyperlink"/>
@@ -5000,7 +5000,7 @@
                 <w:noProof/>
                 <w:webHidden/>
               </w:rPr>
-              <w:instrText xml:space="preserve"> PAGEREF _Toc435305570 \h </w:instrText>
+              <w:instrText xml:space="preserve"> PAGEREF _Toc435361532 \h </w:instrText>
             </w:r>
             <w:r>
               <w:rPr>
@@ -5039,7 +5039,7 @@
               <w:noProof/>
             </w:rPr>
           </w:pPr>
-          <w:hyperlink w:anchor="_Toc435305571" w:history="1">
+          <w:hyperlink w:anchor="_Toc435361533" w:history="1">
             <w:r>
               <w:rPr>
                 <w:rStyle w:val="Hyperlink"/>
@@ -5080,7 +5080,7 @@
                 <w:noProof/>
                 <w:webHidden/>
               </w:rPr>
-              <w:instrText xml:space="preserve"> PAGEREF _Toc435305571 \h </w:instrText>
+              <w:instrText xml:space="preserve"> PAGEREF _Toc435361533 \h </w:instrText>
             </w:r>
             <w:r>
               <w:rPr>
@@ -5119,7 +5119,7 @@
               <w:noProof/>
             </w:rPr>
           </w:pPr>
-          <w:hyperlink w:anchor="_Toc435305572" w:history="1">
+          <w:hyperlink w:anchor="_Toc435361534" w:history="1">
             <w:r>
               <w:rPr>
                 <w:rStyle w:val="Hyperlink"/>
@@ -5160,7 +5160,7 @@
                 <w:noProof/>
                 <w:webHidden/>
               </w:rPr>
-              <w:instrText xml:space="preserve"> PAGEREF _Toc435305572 \h </w:instrText>
+              <w:instrText xml:space="preserve"> PAGEREF _Toc435361534 \h </w:instrText>
             </w:r>
             <w:r>
               <w:rPr>
@@ -5199,7 +5199,7 @@
               <w:noProof/>
             </w:rPr>
           </w:pPr>
-          <w:hyperlink w:anchor="_Toc435305573" w:history="1">
+          <w:hyperlink w:anchor="_Toc435361535" w:history="1">
             <w:r>
               <w:rPr>
                 <w:rStyle w:val="Hyperlink"/>
@@ -5219,6 +5219,166 @@
                 <w:rStyle w:val="Hyperlink"/>
                 <w:noProof/>
               </w:rPr>
+              <w:t>WANTED FeATURES</w:t>
+            </w:r>
+            <w:r>
+              <w:rPr>
+                <w:noProof/>
+                <w:webHidden/>
+              </w:rPr>
+              <w:tab/>
+            </w:r>
+            <w:r>
+              <w:rPr>
+                <w:noProof/>
+                <w:webHidden/>
+              </w:rPr>
+              <w:fldChar w:fldCharType="begin"/>
+            </w:r>
+            <w:r>
+              <w:rPr>
+                <w:noProof/>
+                <w:webHidden/>
+              </w:rPr>
+              <w:instrText xml:space="preserve"> PAGEREF _Toc435361535 \h </w:instrText>
+            </w:r>
+            <w:r>
+              <w:rPr>
+                <w:noProof/>
+                <w:webHidden/>
+              </w:rPr>
+            </w:r>
+            <w:r>
+              <w:rPr>
+                <w:noProof/>
+                <w:webHidden/>
+              </w:rPr>
+              <w:fldChar w:fldCharType="separate"/>
+            </w:r>
+            <w:r>
+              <w:rPr>
+                <w:noProof/>
+                <w:webHidden/>
+              </w:rPr>
+              <w:t>46</w:t>
+            </w:r>
+            <w:r>
+              <w:rPr>
+                <w:noProof/>
+                <w:webHidden/>
+              </w:rPr>
+              <w:fldChar w:fldCharType="end"/>
+            </w:r>
+          </w:hyperlink>
+        </w:p>
+        <w:p>
+          <w:pPr>
+            <w:pStyle w:val="TOC1"/>
+            <w:rPr>
+              <w:rFonts w:asciiTheme="minorHAnsi" w:eastAsiaTheme="minorEastAsia" w:hAnsiTheme="minorHAnsi"/>
+              <w:noProof/>
+            </w:rPr>
+          </w:pPr>
+          <w:hyperlink w:anchor="_Toc435361536" w:history="1">
+            <w:r>
+              <w:rPr>
+                <w:rStyle w:val="Hyperlink"/>
+                <w:noProof/>
+              </w:rPr>
+              <w:t>10</w:t>
+            </w:r>
+            <w:r>
+              <w:rPr>
+                <w:rFonts w:asciiTheme="minorHAnsi" w:eastAsiaTheme="minorEastAsia" w:hAnsiTheme="minorHAnsi"/>
+                <w:noProof/>
+              </w:rPr>
+              <w:tab/>
+            </w:r>
+            <w:r>
+              <w:rPr>
+                <w:rStyle w:val="Hyperlink"/>
+                <w:noProof/>
+              </w:rPr>
+              <w:t>DESIGN SHORTFALLS/KNOWN ISSUES</w:t>
+            </w:r>
+            <w:r>
+              <w:rPr>
+                <w:noProof/>
+                <w:webHidden/>
+              </w:rPr>
+              <w:tab/>
+            </w:r>
+            <w:r>
+              <w:rPr>
+                <w:noProof/>
+                <w:webHidden/>
+              </w:rPr>
+              <w:fldChar w:fldCharType="begin"/>
+            </w:r>
+            <w:r>
+              <w:rPr>
+                <w:noProof/>
+                <w:webHidden/>
+              </w:rPr>
+              <w:instrText xml:space="preserve"> PAGEREF _Toc435361536 \h </w:instrText>
+            </w:r>
+            <w:r>
+              <w:rPr>
+                <w:noProof/>
+                <w:webHidden/>
+              </w:rPr>
+            </w:r>
+            <w:r>
+              <w:rPr>
+                <w:noProof/>
+                <w:webHidden/>
+              </w:rPr>
+              <w:fldChar w:fldCharType="separate"/>
+            </w:r>
+            <w:r>
+              <w:rPr>
+                <w:noProof/>
+                <w:webHidden/>
+              </w:rPr>
+              <w:t>46</w:t>
+            </w:r>
+            <w:r>
+              <w:rPr>
+                <w:noProof/>
+                <w:webHidden/>
+              </w:rPr>
+              <w:fldChar w:fldCharType="end"/>
+            </w:r>
+          </w:hyperlink>
+        </w:p>
+        <w:p>
+          <w:pPr>
+            <w:pStyle w:val="TOC1"/>
+            <w:rPr>
+              <w:rFonts w:asciiTheme="minorHAnsi" w:eastAsiaTheme="minorEastAsia" w:hAnsiTheme="minorHAnsi"/>
+              <w:noProof/>
+            </w:rPr>
+          </w:pPr>
+          <w:hyperlink w:anchor="_Toc435361537" w:history="1">
+            <w:r>
+              <w:rPr>
+                <w:rStyle w:val="Hyperlink"/>
+                <w:noProof/>
+              </w:rPr>
+              <w:t>11</w:t>
+            </w:r>
+            <w:r>
+              <w:rPr>
+                <w:rFonts w:asciiTheme="minorHAnsi" w:eastAsiaTheme="minorEastAsia" w:hAnsiTheme="minorHAnsi"/>
+                <w:noProof/>
+              </w:rPr>
+              <w:tab/>
+            </w:r>
+            <w:r>
+              <w:rPr>
+                <w:rStyle w:val="Hyperlink"/>
+                <w:noProof/>
+              </w:rPr>
               <w:t>SYSTEM REQUIREMENTS</w:t>
             </w:r>
             <w:r>
@@ -5240,7 +5400,7 @@
                 <w:noProof/>
                 <w:webHidden/>
               </w:rPr>
-              <w:instrText xml:space="preserve"> PAGEREF _Toc435305573 \h </w:instrText>
+              <w:instrText xml:space="preserve"> PAGEREF _Toc435361537 \h </w:instrText>
             </w:r>
             <w:r>
               <w:rPr>
@@ -5756,27 +5916,9 @@
     </w:p>
     <w:p>
       <w:pPr>
-        <w:rPr>
-          <w:rFonts w:cs="Times New Roman"/>
-          <w:sz w:val="24"/>
-          <w:szCs w:val="24"/>
-        </w:rPr>
-      </w:pPr>
-    </w:p>
-    <w:p>
-      <w:pPr>
-        <w:rPr>
-          <w:rFonts w:cs="Times New Roman"/>
-          <w:sz w:val="24"/>
-          <w:szCs w:val="24"/>
-        </w:rPr>
-      </w:pPr>
-    </w:p>
-    <w:p>
-      <w:pPr>
         <w:pStyle w:val="Heading1"/>
       </w:pPr>
-      <w:bookmarkStart w:id="1" w:name="_Toc435305517"/>
+      <w:bookmarkStart w:id="1" w:name="_Toc435361479"/>
       <w:r>
         <w:lastRenderedPageBreak/>
         <w:t>INTRODUCTION</w:t>
@@ -5884,7 +6026,7 @@
       <w:pPr>
         <w:pStyle w:val="Heading1"/>
       </w:pPr>
-      <w:bookmarkStart w:id="2" w:name="_Toc435305518"/>
+      <w:bookmarkStart w:id="2" w:name="_Toc435361480"/>
       <w:r>
         <w:t>SYSTEM DIAGRAM</w:t>
       </w:r>
@@ -6012,7 +6154,7 @@
       <w:pPr>
         <w:pStyle w:val="Heading1"/>
       </w:pPr>
-      <w:bookmarkStart w:id="3" w:name="_Toc435305519"/>
+      <w:bookmarkStart w:id="3" w:name="_Toc435361481"/>
       <w:r>
         <w:lastRenderedPageBreak/>
         <w:t>SYSTEM CONNECTIONS</w:t>
@@ -6883,7 +7025,7 @@
       <w:pPr>
         <w:pStyle w:val="Heading1"/>
       </w:pPr>
-      <w:bookmarkStart w:id="5" w:name="_Toc435305520"/>
+      <w:bookmarkStart w:id="5" w:name="_Toc435361482"/>
       <w:r>
         <w:lastRenderedPageBreak/>
         <w:t xml:space="preserve">SYSTEM </w:t>
@@ -7583,7 +7725,7 @@
       <w:pPr>
         <w:pStyle w:val="Heading1"/>
       </w:pPr>
-      <w:bookmarkStart w:id="7" w:name="_Toc435305521"/>
+      <w:bookmarkStart w:id="7" w:name="_Toc435361483"/>
       <w:r>
         <w:lastRenderedPageBreak/>
         <w:t>REFERENCES</w:t>
@@ -7791,7 +7933,7 @@
       <w:pPr>
         <w:pStyle w:val="Heading1"/>
       </w:pPr>
-      <w:bookmarkStart w:id="9" w:name="_Toc435305522"/>
+      <w:bookmarkStart w:id="9" w:name="_Toc435361484"/>
       <w:r>
         <w:lastRenderedPageBreak/>
         <w:t>HOST</w:t>
@@ -7837,7 +7979,7 @@
       <w:pPr>
         <w:pStyle w:val="Heading2"/>
       </w:pPr>
-      <w:bookmarkStart w:id="10" w:name="_Toc435305523"/>
+      <w:bookmarkStart w:id="10" w:name="_Toc435361485"/>
       <w:r>
         <w:t>Packages</w:t>
       </w:r>
@@ -7858,7 +8000,7 @@
       <w:pPr>
         <w:pStyle w:val="Heading3"/>
       </w:pPr>
-      <w:bookmarkStart w:id="11" w:name="_Toc435305524"/>
+      <w:bookmarkStart w:id="11" w:name="_Toc435361486"/>
       <w:r>
         <w:t xml:space="preserve">Package: </w:t>
       </w:r>
@@ -7983,7 +8125,7 @@
       <w:pPr>
         <w:pStyle w:val="Heading3"/>
       </w:pPr>
-      <w:bookmarkStart w:id="12" w:name="_Toc435305525"/>
+      <w:bookmarkStart w:id="12" w:name="_Toc435361487"/>
       <w:r>
         <w:t xml:space="preserve">Package: </w:t>
       </w:r>
@@ -8094,7 +8236,7 @@
       <w:pPr>
         <w:pStyle w:val="Heading3"/>
       </w:pPr>
-      <w:bookmarkStart w:id="13" w:name="_Toc435305526"/>
+      <w:bookmarkStart w:id="13" w:name="_Toc435361488"/>
       <w:r>
         <w:lastRenderedPageBreak/>
         <w:t xml:space="preserve">Package: </w:t>
@@ -8224,7 +8366,7 @@
       <w:pPr>
         <w:pStyle w:val="Heading3"/>
       </w:pPr>
-      <w:bookmarkStart w:id="14" w:name="_Toc435305527"/>
+      <w:bookmarkStart w:id="14" w:name="_Toc435361489"/>
       <w:r>
         <w:t xml:space="preserve">Package: </w:t>
       </w:r>
@@ -8347,7 +8489,7 @@
       <w:pPr>
         <w:pStyle w:val="Heading3"/>
       </w:pPr>
-      <w:bookmarkStart w:id="15" w:name="_Toc435305528"/>
+      <w:bookmarkStart w:id="15" w:name="_Toc435361490"/>
       <w:r>
         <w:lastRenderedPageBreak/>
         <w:t xml:space="preserve">Package: </w:t>
@@ -8452,7 +8594,7 @@
       <w:pPr>
         <w:pStyle w:val="Heading3"/>
       </w:pPr>
-      <w:bookmarkStart w:id="16" w:name="_Toc435305529"/>
+      <w:bookmarkStart w:id="16" w:name="_Toc435361491"/>
       <w:r>
         <w:t xml:space="preserve">Package: </w:t>
       </w:r>
@@ -8574,7 +8716,7 @@
       <w:pPr>
         <w:pStyle w:val="Heading3"/>
       </w:pPr>
-      <w:bookmarkStart w:id="17" w:name="_Toc435305530"/>
+      <w:bookmarkStart w:id="17" w:name="_Toc435361492"/>
       <w:r>
         <w:lastRenderedPageBreak/>
         <w:t xml:space="preserve">Package: </w:t>
@@ -8747,7 +8889,7 @@
       <w:pPr>
         <w:pStyle w:val="Heading3"/>
       </w:pPr>
-      <w:bookmarkStart w:id="18" w:name="_Toc435305531"/>
+      <w:bookmarkStart w:id="18" w:name="_Toc435361493"/>
       <w:r>
         <w:t xml:space="preserve">Package: </w:t>
       </w:r>
@@ -8858,7 +9000,7 @@
       <w:pPr>
         <w:pStyle w:val="Heading3"/>
       </w:pPr>
-      <w:bookmarkStart w:id="19" w:name="_Toc435305532"/>
+      <w:bookmarkStart w:id="19" w:name="_Toc435361494"/>
       <w:r>
         <w:lastRenderedPageBreak/>
         <w:t xml:space="preserve">Package: </w:t>
@@ -9014,7 +9156,7 @@
       <w:pPr>
         <w:pStyle w:val="Heading3"/>
       </w:pPr>
-      <w:bookmarkStart w:id="20" w:name="_Toc435305533"/>
+      <w:bookmarkStart w:id="20" w:name="_Toc435361495"/>
       <w:r>
         <w:t xml:space="preserve">Package: </w:t>
       </w:r>
@@ -9137,7 +9279,7 @@
       <w:pPr>
         <w:pStyle w:val="Heading2"/>
       </w:pPr>
-      <w:bookmarkStart w:id="21" w:name="_Toc435305534"/>
+      <w:bookmarkStart w:id="21" w:name="_Toc435361496"/>
       <w:r>
         <w:lastRenderedPageBreak/>
         <w:t>Classes</w:t>
@@ -9153,7 +9295,7 @@
       <w:pPr>
         <w:pStyle w:val="Heading3"/>
       </w:pPr>
-      <w:bookmarkStart w:id="22" w:name="_Toc435305535"/>
+      <w:bookmarkStart w:id="22" w:name="_Toc435361497"/>
       <w:r>
         <w:t>ThermostatGUI</w:t>
       </w:r>
@@ -9494,7 +9636,7 @@
       <w:pPr>
         <w:pStyle w:val="Heading3"/>
       </w:pPr>
-      <w:bookmarkStart w:id="23" w:name="_Toc435305536"/>
+      <w:bookmarkStart w:id="23" w:name="_Toc435361498"/>
       <w:r>
         <w:t>Thermostat.java</w:t>
       </w:r>
@@ -10098,7 +10240,7 @@
       <w:pPr>
         <w:pStyle w:val="Heading3"/>
       </w:pPr>
-      <w:bookmarkStart w:id="24" w:name="_Toc435305537"/>
+      <w:bookmarkStart w:id="24" w:name="_Toc435361499"/>
       <w:r>
         <w:t>CRCGenerator</w:t>
       </w:r>
@@ -10364,7 +10506,7 @@
       <w:pPr>
         <w:pStyle w:val="Heading3"/>
       </w:pPr>
-      <w:bookmarkStart w:id="25" w:name="_Toc435305538"/>
+      <w:bookmarkStart w:id="25" w:name="_Toc435361500"/>
       <w:r>
         <w:t>TemperatureSensorData</w:t>
       </w:r>
@@ -10607,7 +10749,7 @@
       <w:pPr>
         <w:pStyle w:val="Heading3"/>
       </w:pPr>
-      <w:bookmarkStart w:id="26" w:name="_Toc435305539"/>
+      <w:bookmarkStart w:id="26" w:name="_Toc435361501"/>
       <w:r>
         <w:lastRenderedPageBreak/>
         <w:t>TemperatureSensorRecord</w:t>
@@ -10800,7 +10942,7 @@
       <w:pPr>
         <w:pStyle w:val="Heading3"/>
       </w:pPr>
-      <w:bookmarkStart w:id="27" w:name="_Toc435305540"/>
+      <w:bookmarkStart w:id="27" w:name="_Toc435361502"/>
       <w:r>
         <w:t>ThermostatLogger.java</w:t>
       </w:r>
@@ -11003,7 +11145,7 @@
       <w:pPr>
         <w:pStyle w:val="Heading3"/>
       </w:pPr>
-      <w:bookmarkStart w:id="28" w:name="_Toc435305541"/>
+      <w:bookmarkStart w:id="28" w:name="_Toc435361503"/>
       <w:r>
         <w:t>MessageReceiver.java</w:t>
       </w:r>
@@ -11484,7 +11626,7 @@
       <w:pPr>
         <w:pStyle w:val="Heading3"/>
       </w:pPr>
-      <w:bookmarkStart w:id="29" w:name="_Toc435305542"/>
+      <w:bookmarkStart w:id="29" w:name="_Toc435361504"/>
       <w:r>
         <w:t>MessageSender.java</w:t>
       </w:r>
@@ -12124,7 +12266,7 @@
       <w:pPr>
         <w:pStyle w:val="Heading3"/>
       </w:pPr>
-      <w:bookmarkStart w:id="30" w:name="_Toc435305543"/>
+      <w:bookmarkStart w:id="30" w:name="_Toc435361505"/>
       <w:r>
         <w:t>Message.java</w:t>
       </w:r>
@@ -12539,7 +12681,7 @@
       <w:pPr>
         <w:pStyle w:val="Heading3"/>
       </w:pPr>
-      <w:bookmarkStart w:id="31" w:name="_Toc435305544"/>
+      <w:bookmarkStart w:id="31" w:name="_Toc435361506"/>
       <w:r>
         <w:t>MessageType.java</w:t>
       </w:r>
@@ -12975,7 +13117,7 @@
       <w:pPr>
         <w:pStyle w:val="Heading3"/>
       </w:pPr>
-      <w:bookmarkStart w:id="32" w:name="_Toc435305545"/>
+      <w:bookmarkStart w:id="32" w:name="_Toc435361507"/>
       <w:r>
         <w:t>RequestSetTempDangerLevelMsg</w:t>
       </w:r>
@@ -13254,7 +13396,7 @@
       <w:pPr>
         <w:pStyle w:val="Heading3"/>
       </w:pPr>
-      <w:bookmarkStart w:id="33" w:name="_Toc435305546"/>
+      <w:bookmarkStart w:id="33" w:name="_Toc435361508"/>
       <w:r>
         <w:lastRenderedPageBreak/>
         <w:t>RequestSetTempNormalLevelMsg</w:t>
@@ -13510,7 +13652,7 @@
       <w:pPr>
         <w:pStyle w:val="Heading3"/>
       </w:pPr>
-      <w:bookmarkStart w:id="34" w:name="_Toc435305547"/>
+      <w:bookmarkStart w:id="34" w:name="_Toc435361509"/>
       <w:r>
         <w:t>RequestGetTempReadingMsg</w:t>
       </w:r>
@@ -13734,7 +13876,7 @@
       <w:pPr>
         <w:pStyle w:val="Heading3"/>
       </w:pPr>
-      <w:bookmarkStart w:id="35" w:name="_Toc435305548"/>
+      <w:bookmarkStart w:id="35" w:name="_Toc435361510"/>
       <w:r>
         <w:t>RequestSetTempWarningLevelMsg</w:t>
       </w:r>
@@ -13993,7 +14135,7 @@
       <w:pPr>
         <w:pStyle w:val="Heading3"/>
       </w:pPr>
-      <w:bookmarkStart w:id="36" w:name="_Toc435305549"/>
+      <w:bookmarkStart w:id="36" w:name="_Toc435361511"/>
       <w:r>
         <w:t>MessageProcessor.java</w:t>
       </w:r>
@@ -14305,7 +14447,7 @@
       <w:pPr>
         <w:pStyle w:val="Heading3"/>
       </w:pPr>
-      <w:bookmarkStart w:id="37" w:name="_Toc435305550"/>
+      <w:bookmarkStart w:id="37" w:name="_Toc435361512"/>
       <w:r>
         <w:t>AlarmLevel.java</w:t>
       </w:r>
@@ -14632,7 +14774,7 @@
       <w:pPr>
         <w:pStyle w:val="Heading3"/>
       </w:pPr>
-      <w:bookmarkStart w:id="38" w:name="_Toc435305551"/>
+      <w:bookmarkStart w:id="38" w:name="_Toc435361513"/>
       <w:r>
         <w:lastRenderedPageBreak/>
         <w:t>AlarmSensor.java</w:t>
@@ -14973,7 +15115,7 @@
       <w:pPr>
         <w:pStyle w:val="Heading3"/>
       </w:pPr>
-      <w:bookmarkStart w:id="39" w:name="_Toc435305552"/>
+      <w:bookmarkStart w:id="39" w:name="_Toc435361514"/>
       <w:r>
         <w:lastRenderedPageBreak/>
         <w:t>Sensor.java</w:t>
@@ -15524,7 +15666,7 @@
       <w:pPr>
         <w:pStyle w:val="Heading3"/>
       </w:pPr>
-      <w:bookmarkStart w:id="40" w:name="_Toc435305553"/>
+      <w:bookmarkStart w:id="40" w:name="_Toc435361515"/>
       <w:r>
         <w:t>SensorType.java</w:t>
       </w:r>
@@ -15951,7 +16093,7 @@
       <w:pPr>
         <w:pStyle w:val="Heading3"/>
       </w:pPr>
-      <w:bookmarkStart w:id="41" w:name="_Toc435305554"/>
+      <w:bookmarkStart w:id="41" w:name="_Toc435361516"/>
       <w:r>
         <w:t>TemperatureSensor.java</w:t>
       </w:r>
@@ -16157,7 +16299,7 @@
       <w:pPr>
         <w:pStyle w:val="Heading3"/>
       </w:pPr>
-      <w:bookmarkStart w:id="42" w:name="_Toc435305555"/>
+      <w:bookmarkStart w:id="42" w:name="_Toc435361517"/>
       <w:r>
         <w:lastRenderedPageBreak/>
         <w:t>XMLFileBuilder.java</w:t>
@@ -17063,7 +17205,7 @@
       <w:pPr>
         <w:pStyle w:val="Heading3"/>
       </w:pPr>
-      <w:bookmarkStart w:id="43" w:name="_Toc435305556"/>
+      <w:bookmarkStart w:id="43" w:name="_Toc435361518"/>
       <w:r>
         <w:t>XMLFileLoader.java</w:t>
       </w:r>
@@ -17290,7 +17432,7 @@
       <w:pPr>
         <w:pStyle w:val="Heading1"/>
       </w:pPr>
-      <w:bookmarkStart w:id="44" w:name="_Toc435305557"/>
+      <w:bookmarkStart w:id="44" w:name="_Toc435361519"/>
       <w:r>
         <w:lastRenderedPageBreak/>
         <w:t xml:space="preserve">CLIENT </w:t>
@@ -17318,7 +17460,7 @@
       <w:pPr>
         <w:pStyle w:val="Heading2"/>
       </w:pPr>
-      <w:bookmarkStart w:id="45" w:name="_Toc435305558"/>
+      <w:bookmarkStart w:id="45" w:name="_Toc435361520"/>
       <w:r>
         <w:t>Packages</w:t>
       </w:r>
@@ -17333,7 +17475,7 @@
       <w:pPr>
         <w:pStyle w:val="Heading2"/>
       </w:pPr>
-      <w:bookmarkStart w:id="46" w:name="_Toc435305559"/>
+      <w:bookmarkStart w:id="46" w:name="_Toc435361521"/>
       <w:r>
         <w:t>Classes</w:t>
       </w:r>
@@ -17348,7 +17490,7 @@
       <w:pPr>
         <w:pStyle w:val="Heading3"/>
       </w:pPr>
-      <w:bookmarkStart w:id="47" w:name="_Toc435305560"/>
+      <w:bookmarkStart w:id="47" w:name="_Toc435361522"/>
       <w:r>
         <w:t>Thermostat</w:t>
       </w:r>
@@ -17759,7 +17901,7 @@
       <w:pPr>
         <w:pStyle w:val="Heading3"/>
       </w:pPr>
-      <w:bookmarkStart w:id="48" w:name="_Toc435305561"/>
+      <w:bookmarkStart w:id="48" w:name="_Toc435361523"/>
       <w:r>
         <w:lastRenderedPageBreak/>
         <w:t>AlarmSensor (.h and .</w:t>
@@ -18131,7 +18273,7 @@
       <w:pPr>
         <w:pStyle w:val="Heading3"/>
       </w:pPr>
-      <w:bookmarkStart w:id="49" w:name="_Toc435305562"/>
+      <w:bookmarkStart w:id="49" w:name="_Toc435361524"/>
       <w:proofErr w:type="spellStart"/>
       <w:r>
         <w:lastRenderedPageBreak/>
@@ -18353,7 +18495,7 @@
       <w:pPr>
         <w:pStyle w:val="Heading3"/>
       </w:pPr>
-      <w:bookmarkStart w:id="50" w:name="_Toc435305563"/>
+      <w:bookmarkStart w:id="50" w:name="_Toc435361525"/>
       <w:proofErr w:type="spellStart"/>
       <w:r>
         <w:t>MessageProcessor</w:t>
@@ -18860,7 +19002,7 @@
       <w:pPr>
         <w:pStyle w:val="Heading3"/>
       </w:pPr>
-      <w:bookmarkStart w:id="51" w:name="_Toc435305564"/>
+      <w:bookmarkStart w:id="51" w:name="_Toc435361526"/>
       <w:r>
         <w:lastRenderedPageBreak/>
         <w:t>MessageReceiver (.h and .</w:t>
@@ -19312,7 +19454,7 @@
       <w:pPr>
         <w:pStyle w:val="Heading3"/>
       </w:pPr>
-      <w:bookmarkStart w:id="52" w:name="_Toc435305565"/>
+      <w:bookmarkStart w:id="52" w:name="_Toc435361527"/>
       <w:proofErr w:type="spellStart"/>
       <w:r>
         <w:t>MessageSender</w:t>
@@ -19624,7 +19766,7 @@
       <w:pPr>
         <w:pStyle w:val="Heading3"/>
       </w:pPr>
-      <w:bookmarkStart w:id="53" w:name="_Toc435305566"/>
+      <w:bookmarkStart w:id="53" w:name="_Toc435361528"/>
       <w:r>
         <w:lastRenderedPageBreak/>
         <w:t>T</w:t>
@@ -19903,7 +20045,7 @@
       <w:pPr>
         <w:pStyle w:val="Heading1"/>
       </w:pPr>
-      <w:bookmarkStart w:id="54" w:name="_Toc435305567"/>
+      <w:bookmarkStart w:id="54" w:name="_Toc435361529"/>
       <w:r>
         <w:lastRenderedPageBreak/>
         <w:t>USER INTERACE</w:t>
@@ -19914,7 +20056,7 @@
       <w:pPr>
         <w:pStyle w:val="Heading2"/>
       </w:pPr>
-      <w:bookmarkStart w:id="55" w:name="_Toc435305568"/>
+      <w:bookmarkStart w:id="55" w:name="_Toc435361530"/>
       <w:r>
         <w:t>Settings Tab View</w:t>
       </w:r>
@@ -19983,7 +20125,7 @@
       <w:pPr>
         <w:pStyle w:val="Heading2"/>
       </w:pPr>
-      <w:bookmarkStart w:id="56" w:name="_Toc435305569"/>
+      <w:bookmarkStart w:id="56" w:name="_Toc435361531"/>
       <w:r>
         <w:t>Current Tab View</w:t>
       </w:r>
@@ -20052,7 +20194,7 @@
       <w:pPr>
         <w:pStyle w:val="Heading2"/>
       </w:pPr>
-      <w:bookmarkStart w:id="57" w:name="_Toc435305570"/>
+      <w:bookmarkStart w:id="57" w:name="_Toc435361532"/>
       <w:r>
         <w:lastRenderedPageBreak/>
         <w:t>History Tab View</w:t>
@@ -20123,7 +20265,7 @@
       <w:pPr>
         <w:pStyle w:val="Heading2"/>
       </w:pPr>
-      <w:bookmarkStart w:id="58" w:name="_Toc435305571"/>
+      <w:bookmarkStart w:id="58" w:name="_Toc435361533"/>
       <w:r>
         <w:t>File Menu Extended</w:t>
       </w:r>
@@ -20193,7 +20335,7 @@
       <w:pPr>
         <w:pStyle w:val="Heading2"/>
       </w:pPr>
-      <w:bookmarkStart w:id="59" w:name="_Toc435305572"/>
+      <w:bookmarkStart w:id="59" w:name="_Toc435361534"/>
       <w:r>
         <w:t>Edit Menu Extended</w:t>
       </w:r>
@@ -20275,19 +20417,304 @@
     <w:p/>
     <w:p/>
     <w:p/>
+    <w:p/>
     <w:p>
       <w:pPr>
         <w:pStyle w:val="Heading1"/>
       </w:pPr>
-      <w:bookmarkStart w:id="60" w:name="_Toc435305573"/>
+      <w:bookmarkStart w:id="60" w:name="_Toc435361535"/>
       <w:r>
         <w:lastRenderedPageBreak/>
+        <w:t>WANTED FeATURES</w:t>
+      </w:r>
+      <w:bookmarkEnd w:id="60"/>
+    </w:p>
+    <w:p>
+      <w:r>
+        <w:t>The items listed within this section highlight future features that should be implemented in upcoming revisions of the software.</w:t>
+      </w:r>
+    </w:p>
+    <w:tbl>
+      <w:tblPr>
+        <w:tblStyle w:val="TableGrid"/>
+        <w:tblW w:w="0" w:type="auto"/>
+        <w:tblInd w:w="108" w:type="dxa"/>
+        <w:tblLook w:val="04A0" w:firstRow="1" w:lastRow="0" w:firstColumn="1" w:lastColumn="0" w:noHBand="0" w:noVBand="1"/>
+      </w:tblPr>
+      <w:tblGrid>
+        <w:gridCol w:w="1620"/>
+        <w:gridCol w:w="7848"/>
+      </w:tblGrid>
+      <w:tr>
+        <w:tc>
+          <w:tcPr>
+            <w:tcW w:w="1620" w:type="dxa"/>
+          </w:tcPr>
+          <w:p>
+            <w:r>
+              <w:t>Feature Number:</w:t>
+            </w:r>
+          </w:p>
+        </w:tc>
+        <w:tc>
+          <w:tcPr>
+            <w:tcW w:w="7848" w:type="dxa"/>
+          </w:tcPr>
+          <w:p>
+            <w:r>
+              <w:t>Feature Description:</w:t>
+            </w:r>
+          </w:p>
+        </w:tc>
+      </w:tr>
+      <w:tr>
+        <w:tc>
+          <w:tcPr>
+            <w:tcW w:w="1620" w:type="dxa"/>
+          </w:tcPr>
+          <w:p>
+            <w:r>
+              <w:t>F</w:t>
+            </w:r>
+            <w:r>
+              <w:t>EAT</w:t>
+            </w:r>
+            <w:r>
+              <w:t>0001</w:t>
+            </w:r>
+          </w:p>
+        </w:tc>
+        <w:tc>
+          <w:tcPr>
+            <w:tcW w:w="7848" w:type="dxa"/>
+          </w:tcPr>
+          <w:p>
+            <w:r>
+              <w:t xml:space="preserve">Implement </w:t>
+            </w:r>
+            <w:proofErr w:type="spellStart"/>
+            <w:r>
+              <w:t>autostart</w:t>
+            </w:r>
+            <w:proofErr w:type="spellEnd"/>
+            <w:r>
+              <w:t xml:space="preserve">. Currently the host application requires the user to select “File”-&gt;”System ON” to start the system. </w:t>
+            </w:r>
+          </w:p>
+        </w:tc>
+      </w:tr>
+    </w:tbl>
+    <w:p/>
+    <w:p>
+      <w:pPr>
+        <w:pStyle w:val="Heading1"/>
+      </w:pPr>
+      <w:bookmarkStart w:id="61" w:name="_Toc435361536"/>
+      <w:r>
+        <w:t>DESIGN SHORTFALLS</w:t>
+      </w:r>
+      <w:r>
+        <w:t>/KNOWN ISSUES</w:t>
+      </w:r>
+      <w:bookmarkEnd w:id="61"/>
+    </w:p>
+    <w:p>
+      <w:r>
+        <w:t>This section highlights currently known shortcomings of the current version of software. It lists known Software Issue Report (SIR) numbers.</w:t>
+      </w:r>
+    </w:p>
+    <w:tbl>
+      <w:tblPr>
+        <w:tblStyle w:val="TableGrid"/>
+        <w:tblW w:w="0" w:type="auto"/>
+        <w:tblInd w:w="108" w:type="dxa"/>
+        <w:tblLook w:val="04A0" w:firstRow="1" w:lastRow="0" w:firstColumn="1" w:lastColumn="0" w:noHBand="0" w:noVBand="1"/>
+      </w:tblPr>
+      <w:tblGrid>
+        <w:gridCol w:w="2340"/>
+        <w:gridCol w:w="7128"/>
+      </w:tblGrid>
+      <w:tr>
+        <w:tc>
+          <w:tcPr>
+            <w:tcW w:w="2340" w:type="dxa"/>
+          </w:tcPr>
+          <w:p>
+            <w:r>
+              <w:t>Shortfall/Issue Number:</w:t>
+            </w:r>
+          </w:p>
+        </w:tc>
+        <w:tc>
+          <w:tcPr>
+            <w:tcW w:w="7128" w:type="dxa"/>
+          </w:tcPr>
+          <w:p>
+            <w:r>
+              <w:t>Description:</w:t>
+            </w:r>
+          </w:p>
+        </w:tc>
+      </w:tr>
+      <w:tr>
+        <w:tc>
+          <w:tcPr>
+            <w:tcW w:w="2340" w:type="dxa"/>
+          </w:tcPr>
+          <w:p>
+            <w:r>
+              <w:t>SIR0001</w:t>
+            </w:r>
+          </w:p>
+        </w:tc>
+        <w:tc>
+          <w:tcPr>
+            <w:tcW w:w="7128" w:type="dxa"/>
+          </w:tcPr>
+          <w:p>
+            <w:r>
+              <w:t>Sensors are currently indexed by hard-coded values, making the applicability of the configuration file Sensor tags not fully applicable. Further architectural design is necessary prior to implementation.</w:t>
+            </w:r>
+            <w:r>
+              <w:t xml:space="preserve"> Since this is not a requirement of the system at this time, development of it has been put on hold.</w:t>
+            </w:r>
+          </w:p>
+        </w:tc>
+      </w:tr>
+      <w:tr>
+        <w:tc>
+          <w:tcPr>
+            <w:tcW w:w="2340" w:type="dxa"/>
+          </w:tcPr>
+          <w:p>
+            <w:r>
+              <w:t>SIR0002</w:t>
+            </w:r>
+          </w:p>
+        </w:tc>
+        <w:tc>
+          <w:tcPr>
+            <w:tcW w:w="7128" w:type="dxa"/>
+          </w:tcPr>
+          <w:p>
+            <w:r>
+              <w:t xml:space="preserve">User can change the temperature measurement units at any point, causing potential </w:t>
+            </w:r>
+            <w:proofErr w:type="spellStart"/>
+            <w:r>
+              <w:t>odditites</w:t>
+            </w:r>
+            <w:proofErr w:type="spellEnd"/>
+            <w:r>
+              <w:t xml:space="preserve"> in both the graph and/or exported values due to mixture of values. Recommended solution would be to add an extra value to the </w:t>
+            </w:r>
+            <w:proofErr w:type="spellStart"/>
+            <w:r>
+              <w:t>TemperatureRecord</w:t>
+            </w:r>
+            <w:proofErr w:type="spellEnd"/>
+            <w:r>
+              <w:t xml:space="preserve"> to denote the values are at the time of recording so that it will be easier to filter when exported into another application such as Excel.</w:t>
+            </w:r>
+          </w:p>
+        </w:tc>
+      </w:tr>
+      <w:tr>
+        <w:tc>
+          <w:tcPr>
+            <w:tcW w:w="2340" w:type="dxa"/>
+          </w:tcPr>
+          <w:p>
+            <w:r>
+              <w:t>SIR0003</w:t>
+            </w:r>
+          </w:p>
+        </w:tc>
+        <w:tc>
+          <w:tcPr>
+            <w:tcW w:w="7128" w:type="dxa"/>
+          </w:tcPr>
+          <w:p>
+            <w:r>
+              <w:t>Loading the XML configuration file after started does not change the selected temperature display units.</w:t>
+            </w:r>
+          </w:p>
+        </w:tc>
+      </w:tr>
+      <w:tr>
+        <w:tc>
+          <w:tcPr>
+            <w:tcW w:w="2340" w:type="dxa"/>
+          </w:tcPr>
+          <w:p>
+            <w:r>
+              <w:t>SIR0004</w:t>
+            </w:r>
+          </w:p>
+        </w:tc>
+        <w:tc>
+          <w:tcPr>
+            <w:tcW w:w="7128" w:type="dxa"/>
+          </w:tcPr>
+          <w:p>
+            <w:r>
+              <w:t>Currently that is no error handling such as XSLT or other in the code to correctly handle incorrectly formatted XML configuration settings files.</w:t>
+            </w:r>
+          </w:p>
+        </w:tc>
+      </w:tr>
+      <w:tr>
+        <w:tc>
+          <w:tcPr>
+            <w:tcW w:w="2340" w:type="dxa"/>
+          </w:tcPr>
+          <w:p>
+            <w:r>
+              <w:t>SIR0005</w:t>
+            </w:r>
+          </w:p>
+        </w:tc>
+        <w:tc>
+          <w:tcPr>
+            <w:tcW w:w="7128" w:type="dxa"/>
+          </w:tcPr>
+          <w:p>
+            <w:r>
+              <w:t xml:space="preserve">Messages from the host to the client should go out through a single entity such as a </w:t>
+            </w:r>
+            <w:proofErr w:type="spellStart"/>
+            <w:r>
+              <w:t>TimedQueue</w:t>
+            </w:r>
+            <w:proofErr w:type="spellEnd"/>
+            <w:r>
+              <w:t xml:space="preserve"> so that multiple objects do not try to access the serial port at the same time. Messages should get added to a queue, and then processed there by an additional field such as </w:t>
+            </w:r>
+            <w:proofErr w:type="spellStart"/>
+            <w:r>
+              <w:t>messagePeriodicy</w:t>
+            </w:r>
+            <w:proofErr w:type="spellEnd"/>
+            <w:r>
+              <w:t xml:space="preserve"> that states the frequency of the message to be sent. Further design/analysis is necessary to implement.</w:t>
+            </w:r>
+          </w:p>
+        </w:tc>
+      </w:tr>
+    </w:tbl>
+    <w:p/>
+    <w:p>
+      <w:pPr>
+        <w:pStyle w:val="Heading1"/>
+      </w:pPr>
+      <w:bookmarkStart w:id="62" w:name="_Toc435361537"/>
+      <w:r>
         <w:t xml:space="preserve">SYSTEM </w:t>
       </w:r>
       <w:r>
         <w:t>REQUIREMENTS</w:t>
       </w:r>
-      <w:bookmarkEnd w:id="60"/>
+      <w:bookmarkEnd w:id="62"/>
     </w:p>
     <w:p>
       <w:r>
@@ -20497,7 +20924,14 @@
               <w:rPr>
                 <w:rFonts w:cs="Times New Roman"/>
               </w:rPr>
-              <w:t>The system shall activate the Warning (YELLOW) indicator when the current temperature is above the LOW_THRESHOLD condition but below the HIGH_THRESHOLD condition.</w:t>
+              <w:t xml:space="preserve">The system shall activate the Warning (YELLOW) indicator when the current </w:t>
+            </w:r>
+            <w:r>
+              <w:rPr>
+                <w:rFonts w:cs="Times New Roman"/>
+              </w:rPr>
+              <w:lastRenderedPageBreak/>
+              <w:t>temperature is above the LOW_THRESHOLD condition but below the HIGH_THRESHOLD condition.</w:t>
             </w:r>
           </w:p>
         </w:tc>
@@ -20517,6 +20951,7 @@
               <w:rPr>
                 <w:rFonts w:cs="Times New Roman"/>
               </w:rPr>
+              <w:lastRenderedPageBreak/>
               <w:t>SRS0002.3</w:t>
             </w:r>
           </w:p>
@@ -23663,7 +24098,7 @@
 </file>
 
 <file path=customXml/itemProps1.xml><?xml version="1.0" encoding="utf-8"?>
-<ds:datastoreItem xmlns:ds="http://schemas.openxmlformats.org/officeDocument/2006/customXml" ds:itemID="{7A07D8FD-A98A-483B-A0C5-3A6CB4FA8D1D}">
+<ds:datastoreItem xmlns:ds="http://schemas.openxmlformats.org/officeDocument/2006/customXml" ds:itemID="{0A35DA01-9F5F-4F74-9AF8-630935998824}">
   <ds:schemaRefs>
     <ds:schemaRef ds:uri="http://schemas.openxmlformats.org/officeDocument/2006/bibliography"/>
   </ds:schemaRefs>

</xml_diff>

<commit_message>
Removed unused files and changed a value in the XML Configuration settings file.
</commit_message>
<xml_diff>
--- a/ThermostatGui/Design Documents/Thermostat PC-MCU System SPS - V1.0.docx
+++ b/ThermostatGui/Design Documents/Thermostat PC-MCU System SPS - V1.0.docx
@@ -504,8 +504,6 @@
             </w:rPr>
             <w:t>Table of Contents</w:t>
           </w:r>
-          <w:bookmarkStart w:id="0" w:name="_GoBack"/>
-          <w:bookmarkEnd w:id="0"/>
         </w:p>
         <w:p>
           <w:pPr>
@@ -524,7 +522,7 @@
           <w:r>
             <w:fldChar w:fldCharType="separate"/>
           </w:r>
-          <w:hyperlink w:anchor="_Toc435361479" w:history="1">
+          <w:hyperlink w:anchor="_Toc435382362" w:history="1">
             <w:r>
               <w:rPr>
                 <w:rStyle w:val="Hyperlink"/>
@@ -565,7 +563,7 @@
                 <w:noProof/>
                 <w:webHidden/>
               </w:rPr>
-              <w:instrText xml:space="preserve"> PAGEREF _Toc435361479 \h </w:instrText>
+              <w:instrText xml:space="preserve"> PAGEREF _Toc435382362 \h </w:instrText>
             </w:r>
             <w:r>
               <w:rPr>
@@ -604,7 +602,7 @@
               <w:noProof/>
             </w:rPr>
           </w:pPr>
-          <w:hyperlink w:anchor="_Toc435361480" w:history="1">
+          <w:hyperlink w:anchor="_Toc435382363" w:history="1">
             <w:r>
               <w:rPr>
                 <w:rStyle w:val="Hyperlink"/>
@@ -645,7 +643,7 @@
                 <w:noProof/>
                 <w:webHidden/>
               </w:rPr>
-              <w:instrText xml:space="preserve"> PAGEREF _Toc435361480 \h </w:instrText>
+              <w:instrText xml:space="preserve"> PAGEREF _Toc435382363 \h </w:instrText>
             </w:r>
             <w:r>
               <w:rPr>
@@ -684,7 +682,7 @@
               <w:noProof/>
             </w:rPr>
           </w:pPr>
-          <w:hyperlink w:anchor="_Toc435361481" w:history="1">
+          <w:hyperlink w:anchor="_Toc435382364" w:history="1">
             <w:r>
               <w:rPr>
                 <w:rStyle w:val="Hyperlink"/>
@@ -725,7 +723,7 @@
                 <w:noProof/>
                 <w:webHidden/>
               </w:rPr>
-              <w:instrText xml:space="preserve"> PAGEREF _Toc435361481 \h </w:instrText>
+              <w:instrText xml:space="preserve"> PAGEREF _Toc435382364 \h </w:instrText>
             </w:r>
             <w:r>
               <w:rPr>
@@ -764,7 +762,7 @@
               <w:noProof/>
             </w:rPr>
           </w:pPr>
-          <w:hyperlink w:anchor="_Toc435361482" w:history="1">
+          <w:hyperlink w:anchor="_Toc435382365" w:history="1">
             <w:r>
               <w:rPr>
                 <w:rStyle w:val="Hyperlink"/>
@@ -805,7 +803,7 @@
                 <w:noProof/>
                 <w:webHidden/>
               </w:rPr>
-              <w:instrText xml:space="preserve"> PAGEREF _Toc435361482 \h </w:instrText>
+              <w:instrText xml:space="preserve"> PAGEREF _Toc435382365 \h </w:instrText>
             </w:r>
             <w:r>
               <w:rPr>
@@ -844,7 +842,7 @@
               <w:noProof/>
             </w:rPr>
           </w:pPr>
-          <w:hyperlink w:anchor="_Toc435361483" w:history="1">
+          <w:hyperlink w:anchor="_Toc435382366" w:history="1">
             <w:r>
               <w:rPr>
                 <w:rStyle w:val="Hyperlink"/>
@@ -885,7 +883,7 @@
                 <w:noProof/>
                 <w:webHidden/>
               </w:rPr>
-              <w:instrText xml:space="preserve"> PAGEREF _Toc435361483 \h </w:instrText>
+              <w:instrText xml:space="preserve"> PAGEREF _Toc435382366 \h </w:instrText>
             </w:r>
             <w:r>
               <w:rPr>
@@ -924,7 +922,7 @@
               <w:noProof/>
             </w:rPr>
           </w:pPr>
-          <w:hyperlink w:anchor="_Toc435361484" w:history="1">
+          <w:hyperlink w:anchor="_Toc435382367" w:history="1">
             <w:r>
               <w:rPr>
                 <w:rStyle w:val="Hyperlink"/>
@@ -965,7 +963,7 @@
                 <w:noProof/>
                 <w:webHidden/>
               </w:rPr>
-              <w:instrText xml:space="preserve"> PAGEREF _Toc435361484 \h </w:instrText>
+              <w:instrText xml:space="preserve"> PAGEREF _Toc435382367 \h </w:instrText>
             </w:r>
             <w:r>
               <w:rPr>
@@ -1004,7 +1002,7 @@
               <w:noProof/>
             </w:rPr>
           </w:pPr>
-          <w:hyperlink w:anchor="_Toc435361485" w:history="1">
+          <w:hyperlink w:anchor="_Toc435382368" w:history="1">
             <w:r>
               <w:rPr>
                 <w:rStyle w:val="Hyperlink"/>
@@ -1045,7 +1043,7 @@
                 <w:noProof/>
                 <w:webHidden/>
               </w:rPr>
-              <w:instrText xml:space="preserve"> PAGEREF _Toc435361485 \h </w:instrText>
+              <w:instrText xml:space="preserve"> PAGEREF _Toc435382368 \h </w:instrText>
             </w:r>
             <w:r>
               <w:rPr>
@@ -1089,7 +1087,7 @@
               <w:noProof/>
             </w:rPr>
           </w:pPr>
-          <w:hyperlink w:anchor="_Toc435361486" w:history="1">
+          <w:hyperlink w:anchor="_Toc435382369" w:history="1">
             <w:r>
               <w:rPr>
                 <w:rStyle w:val="Hyperlink"/>
@@ -1130,7 +1128,7 @@
                 <w:noProof/>
                 <w:webHidden/>
               </w:rPr>
-              <w:instrText xml:space="preserve"> PAGEREF _Toc435361486 \h </w:instrText>
+              <w:instrText xml:space="preserve"> PAGEREF _Toc435382369 \h </w:instrText>
             </w:r>
             <w:r>
               <w:rPr>
@@ -1174,7 +1172,7 @@
               <w:noProof/>
             </w:rPr>
           </w:pPr>
-          <w:hyperlink w:anchor="_Toc435361487" w:history="1">
+          <w:hyperlink w:anchor="_Toc435382370" w:history="1">
             <w:r>
               <w:rPr>
                 <w:rStyle w:val="Hyperlink"/>
@@ -1215,7 +1213,7 @@
                 <w:noProof/>
                 <w:webHidden/>
               </w:rPr>
-              <w:instrText xml:space="preserve"> PAGEREF _Toc435361487 \h </w:instrText>
+              <w:instrText xml:space="preserve"> PAGEREF _Toc435382370 \h </w:instrText>
             </w:r>
             <w:r>
               <w:rPr>
@@ -1259,7 +1257,7 @@
               <w:noProof/>
             </w:rPr>
           </w:pPr>
-          <w:hyperlink w:anchor="_Toc435361488" w:history="1">
+          <w:hyperlink w:anchor="_Toc435382371" w:history="1">
             <w:r>
               <w:rPr>
                 <w:rStyle w:val="Hyperlink"/>
@@ -1300,7 +1298,7 @@
                 <w:noProof/>
                 <w:webHidden/>
               </w:rPr>
-              <w:instrText xml:space="preserve"> PAGEREF _Toc435361488 \h </w:instrText>
+              <w:instrText xml:space="preserve"> PAGEREF _Toc435382371 \h </w:instrText>
             </w:r>
             <w:r>
               <w:rPr>
@@ -1344,7 +1342,7 @@
               <w:noProof/>
             </w:rPr>
           </w:pPr>
-          <w:hyperlink w:anchor="_Toc435361489" w:history="1">
+          <w:hyperlink w:anchor="_Toc435382372" w:history="1">
             <w:r>
               <w:rPr>
                 <w:rStyle w:val="Hyperlink"/>
@@ -1385,7 +1383,7 @@
                 <w:noProof/>
                 <w:webHidden/>
               </w:rPr>
-              <w:instrText xml:space="preserve"> PAGEREF _Toc435361489 \h </w:instrText>
+              <w:instrText xml:space="preserve"> PAGEREF _Toc435382372 \h </w:instrText>
             </w:r>
             <w:r>
               <w:rPr>
@@ -1429,7 +1427,7 @@
               <w:noProof/>
             </w:rPr>
           </w:pPr>
-          <w:hyperlink w:anchor="_Toc435361490" w:history="1">
+          <w:hyperlink w:anchor="_Toc435382373" w:history="1">
             <w:r>
               <w:rPr>
                 <w:rStyle w:val="Hyperlink"/>
@@ -1470,7 +1468,7 @@
                 <w:noProof/>
                 <w:webHidden/>
               </w:rPr>
-              <w:instrText xml:space="preserve"> PAGEREF _Toc435361490 \h </w:instrText>
+              <w:instrText xml:space="preserve"> PAGEREF _Toc435382373 \h </w:instrText>
             </w:r>
             <w:r>
               <w:rPr>
@@ -1514,7 +1512,7 @@
               <w:noProof/>
             </w:rPr>
           </w:pPr>
-          <w:hyperlink w:anchor="_Toc435361491" w:history="1">
+          <w:hyperlink w:anchor="_Toc435382374" w:history="1">
             <w:r>
               <w:rPr>
                 <w:rStyle w:val="Hyperlink"/>
@@ -1555,7 +1553,7 @@
                 <w:noProof/>
                 <w:webHidden/>
               </w:rPr>
-              <w:instrText xml:space="preserve"> PAGEREF _Toc435361491 \h </w:instrText>
+              <w:instrText xml:space="preserve"> PAGEREF _Toc435382374 \h </w:instrText>
             </w:r>
             <w:r>
               <w:rPr>
@@ -1599,7 +1597,7 @@
               <w:noProof/>
             </w:rPr>
           </w:pPr>
-          <w:hyperlink w:anchor="_Toc435361492" w:history="1">
+          <w:hyperlink w:anchor="_Toc435382375" w:history="1">
             <w:r>
               <w:rPr>
                 <w:rStyle w:val="Hyperlink"/>
@@ -1640,7 +1638,7 @@
                 <w:noProof/>
                 <w:webHidden/>
               </w:rPr>
-              <w:instrText xml:space="preserve"> PAGEREF _Toc435361492 \h </w:instrText>
+              <w:instrText xml:space="preserve"> PAGEREF _Toc435382375 \h </w:instrText>
             </w:r>
             <w:r>
               <w:rPr>
@@ -1684,7 +1682,7 @@
               <w:noProof/>
             </w:rPr>
           </w:pPr>
-          <w:hyperlink w:anchor="_Toc435361493" w:history="1">
+          <w:hyperlink w:anchor="_Toc435382376" w:history="1">
             <w:r>
               <w:rPr>
                 <w:rStyle w:val="Hyperlink"/>
@@ -1725,7 +1723,7 @@
                 <w:noProof/>
                 <w:webHidden/>
               </w:rPr>
-              <w:instrText xml:space="preserve"> PAGEREF _Toc435361493 \h </w:instrText>
+              <w:instrText xml:space="preserve"> PAGEREF _Toc435382376 \h </w:instrText>
             </w:r>
             <w:r>
               <w:rPr>
@@ -1769,7 +1767,7 @@
               <w:noProof/>
             </w:rPr>
           </w:pPr>
-          <w:hyperlink w:anchor="_Toc435361494" w:history="1">
+          <w:hyperlink w:anchor="_Toc435382377" w:history="1">
             <w:r>
               <w:rPr>
                 <w:rStyle w:val="Hyperlink"/>
@@ -1810,7 +1808,7 @@
                 <w:noProof/>
                 <w:webHidden/>
               </w:rPr>
-              <w:instrText xml:space="preserve"> PAGEREF _Toc435361494 \h </w:instrText>
+              <w:instrText xml:space="preserve"> PAGEREF _Toc435382377 \h </w:instrText>
             </w:r>
             <w:r>
               <w:rPr>
@@ -1854,7 +1852,7 @@
               <w:noProof/>
             </w:rPr>
           </w:pPr>
-          <w:hyperlink w:anchor="_Toc435361495" w:history="1">
+          <w:hyperlink w:anchor="_Toc435382378" w:history="1">
             <w:r>
               <w:rPr>
                 <w:rStyle w:val="Hyperlink"/>
@@ -1895,7 +1893,7 @@
                 <w:noProof/>
                 <w:webHidden/>
               </w:rPr>
-              <w:instrText xml:space="preserve"> PAGEREF _Toc435361495 \h </w:instrText>
+              <w:instrText xml:space="preserve"> PAGEREF _Toc435382378 \h </w:instrText>
             </w:r>
             <w:r>
               <w:rPr>
@@ -1934,7 +1932,7 @@
               <w:noProof/>
             </w:rPr>
           </w:pPr>
-          <w:hyperlink w:anchor="_Toc435361496" w:history="1">
+          <w:hyperlink w:anchor="_Toc435382379" w:history="1">
             <w:r>
               <w:rPr>
                 <w:rStyle w:val="Hyperlink"/>
@@ -1975,7 +1973,7 @@
                 <w:noProof/>
                 <w:webHidden/>
               </w:rPr>
-              <w:instrText xml:space="preserve"> PAGEREF _Toc435361496 \h </w:instrText>
+              <w:instrText xml:space="preserve"> PAGEREF _Toc435382379 \h </w:instrText>
             </w:r>
             <w:r>
               <w:rPr>
@@ -2019,7 +2017,7 @@
               <w:noProof/>
             </w:rPr>
           </w:pPr>
-          <w:hyperlink w:anchor="_Toc435361497" w:history="1">
+          <w:hyperlink w:anchor="_Toc435382380" w:history="1">
             <w:r>
               <w:rPr>
                 <w:rStyle w:val="Hyperlink"/>
@@ -2060,7 +2058,7 @@
                 <w:noProof/>
                 <w:webHidden/>
               </w:rPr>
-              <w:instrText xml:space="preserve"> PAGEREF _Toc435361497 \h </w:instrText>
+              <w:instrText xml:space="preserve"> PAGEREF _Toc435382380 \h </w:instrText>
             </w:r>
             <w:r>
               <w:rPr>
@@ -2104,7 +2102,7 @@
               <w:noProof/>
             </w:rPr>
           </w:pPr>
-          <w:hyperlink w:anchor="_Toc435361498" w:history="1">
+          <w:hyperlink w:anchor="_Toc435382381" w:history="1">
             <w:r>
               <w:rPr>
                 <w:rStyle w:val="Hyperlink"/>
@@ -2145,7 +2143,7 @@
                 <w:noProof/>
                 <w:webHidden/>
               </w:rPr>
-              <w:instrText xml:space="preserve"> PAGEREF _Toc435361498 \h </w:instrText>
+              <w:instrText xml:space="preserve"> PAGEREF _Toc435382381 \h </w:instrText>
             </w:r>
             <w:r>
               <w:rPr>
@@ -2189,7 +2187,7 @@
               <w:noProof/>
             </w:rPr>
           </w:pPr>
-          <w:hyperlink w:anchor="_Toc435361499" w:history="1">
+          <w:hyperlink w:anchor="_Toc435382382" w:history="1">
             <w:r>
               <w:rPr>
                 <w:rStyle w:val="Hyperlink"/>
@@ -2230,7 +2228,7 @@
                 <w:noProof/>
                 <w:webHidden/>
               </w:rPr>
-              <w:instrText xml:space="preserve"> PAGEREF _Toc435361499 \h </w:instrText>
+              <w:instrText xml:space="preserve"> PAGEREF _Toc435382382 \h </w:instrText>
             </w:r>
             <w:r>
               <w:rPr>
@@ -2274,7 +2272,7 @@
               <w:noProof/>
             </w:rPr>
           </w:pPr>
-          <w:hyperlink w:anchor="_Toc435361500" w:history="1">
+          <w:hyperlink w:anchor="_Toc435382383" w:history="1">
             <w:r>
               <w:rPr>
                 <w:rStyle w:val="Hyperlink"/>
@@ -2315,7 +2313,7 @@
                 <w:noProof/>
                 <w:webHidden/>
               </w:rPr>
-              <w:instrText xml:space="preserve"> PAGEREF _Toc435361500 \h </w:instrText>
+              <w:instrText xml:space="preserve"> PAGEREF _Toc435382383 \h </w:instrText>
             </w:r>
             <w:r>
               <w:rPr>
@@ -2359,7 +2357,7 @@
               <w:noProof/>
             </w:rPr>
           </w:pPr>
-          <w:hyperlink w:anchor="_Toc435361501" w:history="1">
+          <w:hyperlink w:anchor="_Toc435382384" w:history="1">
             <w:r>
               <w:rPr>
                 <w:rStyle w:val="Hyperlink"/>
@@ -2400,7 +2398,7 @@
                 <w:noProof/>
                 <w:webHidden/>
               </w:rPr>
-              <w:instrText xml:space="preserve"> PAGEREF _Toc435361501 \h </w:instrText>
+              <w:instrText xml:space="preserve"> PAGEREF _Toc435382384 \h </w:instrText>
             </w:r>
             <w:r>
               <w:rPr>
@@ -2444,7 +2442,7 @@
               <w:noProof/>
             </w:rPr>
           </w:pPr>
-          <w:hyperlink w:anchor="_Toc435361502" w:history="1">
+          <w:hyperlink w:anchor="_Toc435382385" w:history="1">
             <w:r>
               <w:rPr>
                 <w:rStyle w:val="Hyperlink"/>
@@ -2485,7 +2483,7 @@
                 <w:noProof/>
                 <w:webHidden/>
               </w:rPr>
-              <w:instrText xml:space="preserve"> PAGEREF _Toc435361502 \h </w:instrText>
+              <w:instrText xml:space="preserve"> PAGEREF _Toc435382385 \h </w:instrText>
             </w:r>
             <w:r>
               <w:rPr>
@@ -2529,7 +2527,7 @@
               <w:noProof/>
             </w:rPr>
           </w:pPr>
-          <w:hyperlink w:anchor="_Toc435361503" w:history="1">
+          <w:hyperlink w:anchor="_Toc435382386" w:history="1">
             <w:r>
               <w:rPr>
                 <w:rStyle w:val="Hyperlink"/>
@@ -2570,7 +2568,7 @@
                 <w:noProof/>
                 <w:webHidden/>
               </w:rPr>
-              <w:instrText xml:space="preserve"> PAGEREF _Toc435361503 \h </w:instrText>
+              <w:instrText xml:space="preserve"> PAGEREF _Toc435382386 \h </w:instrText>
             </w:r>
             <w:r>
               <w:rPr>
@@ -2614,7 +2612,7 @@
               <w:noProof/>
             </w:rPr>
           </w:pPr>
-          <w:hyperlink w:anchor="_Toc435361504" w:history="1">
+          <w:hyperlink w:anchor="_Toc435382387" w:history="1">
             <w:r>
               <w:rPr>
                 <w:rStyle w:val="Hyperlink"/>
@@ -2655,7 +2653,7 @@
                 <w:noProof/>
                 <w:webHidden/>
               </w:rPr>
-              <w:instrText xml:space="preserve"> PAGEREF _Toc435361504 \h </w:instrText>
+              <w:instrText xml:space="preserve"> PAGEREF _Toc435382387 \h </w:instrText>
             </w:r>
             <w:r>
               <w:rPr>
@@ -2699,7 +2697,7 @@
               <w:noProof/>
             </w:rPr>
           </w:pPr>
-          <w:hyperlink w:anchor="_Toc435361505" w:history="1">
+          <w:hyperlink w:anchor="_Toc435382388" w:history="1">
             <w:r>
               <w:rPr>
                 <w:rStyle w:val="Hyperlink"/>
@@ -2740,7 +2738,7 @@
                 <w:noProof/>
                 <w:webHidden/>
               </w:rPr>
-              <w:instrText xml:space="preserve"> PAGEREF _Toc435361505 \h </w:instrText>
+              <w:instrText xml:space="preserve"> PAGEREF _Toc435382388 \h </w:instrText>
             </w:r>
             <w:r>
               <w:rPr>
@@ -2784,7 +2782,7 @@
               <w:noProof/>
             </w:rPr>
           </w:pPr>
-          <w:hyperlink w:anchor="_Toc435361506" w:history="1">
+          <w:hyperlink w:anchor="_Toc435382389" w:history="1">
             <w:r>
               <w:rPr>
                 <w:rStyle w:val="Hyperlink"/>
@@ -2825,7 +2823,7 @@
                 <w:noProof/>
                 <w:webHidden/>
               </w:rPr>
-              <w:instrText xml:space="preserve"> PAGEREF _Toc435361506 \h </w:instrText>
+              <w:instrText xml:space="preserve"> PAGEREF _Toc435382389 \h </w:instrText>
             </w:r>
             <w:r>
               <w:rPr>
@@ -2869,7 +2867,7 @@
               <w:noProof/>
             </w:rPr>
           </w:pPr>
-          <w:hyperlink w:anchor="_Toc435361507" w:history="1">
+          <w:hyperlink w:anchor="_Toc435382390" w:history="1">
             <w:r>
               <w:rPr>
                 <w:rStyle w:val="Hyperlink"/>
@@ -2910,7 +2908,7 @@
                 <w:noProof/>
                 <w:webHidden/>
               </w:rPr>
-              <w:instrText xml:space="preserve"> PAGEREF _Toc435361507 \h </w:instrText>
+              <w:instrText xml:space="preserve"> PAGEREF _Toc435382390 \h </w:instrText>
             </w:r>
             <w:r>
               <w:rPr>
@@ -2954,7 +2952,7 @@
               <w:noProof/>
             </w:rPr>
           </w:pPr>
-          <w:hyperlink w:anchor="_Toc435361508" w:history="1">
+          <w:hyperlink w:anchor="_Toc435382391" w:history="1">
             <w:r>
               <w:rPr>
                 <w:rStyle w:val="Hyperlink"/>
@@ -2995,7 +2993,7 @@
                 <w:noProof/>
                 <w:webHidden/>
               </w:rPr>
-              <w:instrText xml:space="preserve"> PAGEREF _Toc435361508 \h </w:instrText>
+              <w:instrText xml:space="preserve"> PAGEREF _Toc435382391 \h </w:instrText>
             </w:r>
             <w:r>
               <w:rPr>
@@ -3039,7 +3037,7 @@
               <w:noProof/>
             </w:rPr>
           </w:pPr>
-          <w:hyperlink w:anchor="_Toc435361509" w:history="1">
+          <w:hyperlink w:anchor="_Toc435382392" w:history="1">
             <w:r>
               <w:rPr>
                 <w:rStyle w:val="Hyperlink"/>
@@ -3080,7 +3078,7 @@
                 <w:noProof/>
                 <w:webHidden/>
               </w:rPr>
-              <w:instrText xml:space="preserve"> PAGEREF _Toc435361509 \h </w:instrText>
+              <w:instrText xml:space="preserve"> PAGEREF _Toc435382392 \h </w:instrText>
             </w:r>
             <w:r>
               <w:rPr>
@@ -3124,7 +3122,7 @@
               <w:noProof/>
             </w:rPr>
           </w:pPr>
-          <w:hyperlink w:anchor="_Toc435361510" w:history="1">
+          <w:hyperlink w:anchor="_Toc435382393" w:history="1">
             <w:r>
               <w:rPr>
                 <w:rStyle w:val="Hyperlink"/>
@@ -3165,7 +3163,7 @@
                 <w:noProof/>
                 <w:webHidden/>
               </w:rPr>
-              <w:instrText xml:space="preserve"> PAGEREF _Toc435361510 \h </w:instrText>
+              <w:instrText xml:space="preserve"> PAGEREF _Toc435382393 \h </w:instrText>
             </w:r>
             <w:r>
               <w:rPr>
@@ -3209,7 +3207,7 @@
               <w:noProof/>
             </w:rPr>
           </w:pPr>
-          <w:hyperlink w:anchor="_Toc435361511" w:history="1">
+          <w:hyperlink w:anchor="_Toc435382394" w:history="1">
             <w:r>
               <w:rPr>
                 <w:rStyle w:val="Hyperlink"/>
@@ -3250,7 +3248,7 @@
                 <w:noProof/>
                 <w:webHidden/>
               </w:rPr>
-              <w:instrText xml:space="preserve"> PAGEREF _Toc435361511 \h </w:instrText>
+              <w:instrText xml:space="preserve"> PAGEREF _Toc435382394 \h </w:instrText>
             </w:r>
             <w:r>
               <w:rPr>
@@ -3294,7 +3292,7 @@
               <w:noProof/>
             </w:rPr>
           </w:pPr>
-          <w:hyperlink w:anchor="_Toc435361512" w:history="1">
+          <w:hyperlink w:anchor="_Toc435382395" w:history="1">
             <w:r>
               <w:rPr>
                 <w:rStyle w:val="Hyperlink"/>
@@ -3335,7 +3333,7 @@
                 <w:noProof/>
                 <w:webHidden/>
               </w:rPr>
-              <w:instrText xml:space="preserve"> PAGEREF _Toc435361512 \h </w:instrText>
+              <w:instrText xml:space="preserve"> PAGEREF _Toc435382395 \h </w:instrText>
             </w:r>
             <w:r>
               <w:rPr>
@@ -3379,7 +3377,7 @@
               <w:noProof/>
             </w:rPr>
           </w:pPr>
-          <w:hyperlink w:anchor="_Toc435361513" w:history="1">
+          <w:hyperlink w:anchor="_Toc435382396" w:history="1">
             <w:r>
               <w:rPr>
                 <w:rStyle w:val="Hyperlink"/>
@@ -3420,7 +3418,7 @@
                 <w:noProof/>
                 <w:webHidden/>
               </w:rPr>
-              <w:instrText xml:space="preserve"> PAGEREF _Toc435361513 \h </w:instrText>
+              <w:instrText xml:space="preserve"> PAGEREF _Toc435382396 \h </w:instrText>
             </w:r>
             <w:r>
               <w:rPr>
@@ -3464,7 +3462,7 @@
               <w:noProof/>
             </w:rPr>
           </w:pPr>
-          <w:hyperlink w:anchor="_Toc435361514" w:history="1">
+          <w:hyperlink w:anchor="_Toc435382397" w:history="1">
             <w:r>
               <w:rPr>
                 <w:rStyle w:val="Hyperlink"/>
@@ -3505,7 +3503,7 @@
                 <w:noProof/>
                 <w:webHidden/>
               </w:rPr>
-              <w:instrText xml:space="preserve"> PAGEREF _Toc435361514 \h </w:instrText>
+              <w:instrText xml:space="preserve"> PAGEREF _Toc435382397 \h </w:instrText>
             </w:r>
             <w:r>
               <w:rPr>
@@ -3549,7 +3547,7 @@
               <w:noProof/>
             </w:rPr>
           </w:pPr>
-          <w:hyperlink w:anchor="_Toc435361515" w:history="1">
+          <w:hyperlink w:anchor="_Toc435382398" w:history="1">
             <w:r>
               <w:rPr>
                 <w:rStyle w:val="Hyperlink"/>
@@ -3590,7 +3588,7 @@
                 <w:noProof/>
                 <w:webHidden/>
               </w:rPr>
-              <w:instrText xml:space="preserve"> PAGEREF _Toc435361515 \h </w:instrText>
+              <w:instrText xml:space="preserve"> PAGEREF _Toc435382398 \h </w:instrText>
             </w:r>
             <w:r>
               <w:rPr>
@@ -3634,7 +3632,7 @@
               <w:noProof/>
             </w:rPr>
           </w:pPr>
-          <w:hyperlink w:anchor="_Toc435361516" w:history="1">
+          <w:hyperlink w:anchor="_Toc435382399" w:history="1">
             <w:r>
               <w:rPr>
                 <w:rStyle w:val="Hyperlink"/>
@@ -3675,7 +3673,7 @@
                 <w:noProof/>
                 <w:webHidden/>
               </w:rPr>
-              <w:instrText xml:space="preserve"> PAGEREF _Toc435361516 \h </w:instrText>
+              <w:instrText xml:space="preserve"> PAGEREF _Toc435382399 \h </w:instrText>
             </w:r>
             <w:r>
               <w:rPr>
@@ -3719,7 +3717,7 @@
               <w:noProof/>
             </w:rPr>
           </w:pPr>
-          <w:hyperlink w:anchor="_Toc435361517" w:history="1">
+          <w:hyperlink w:anchor="_Toc435382400" w:history="1">
             <w:r>
               <w:rPr>
                 <w:rStyle w:val="Hyperlink"/>
@@ -3760,7 +3758,7 @@
                 <w:noProof/>
                 <w:webHidden/>
               </w:rPr>
-              <w:instrText xml:space="preserve"> PAGEREF _Toc435361517 \h </w:instrText>
+              <w:instrText xml:space="preserve"> PAGEREF _Toc435382400 \h </w:instrText>
             </w:r>
             <w:r>
               <w:rPr>
@@ -3804,7 +3802,7 @@
               <w:noProof/>
             </w:rPr>
           </w:pPr>
-          <w:hyperlink w:anchor="_Toc435361518" w:history="1">
+          <w:hyperlink w:anchor="_Toc435382401" w:history="1">
             <w:r>
               <w:rPr>
                 <w:rStyle w:val="Hyperlink"/>
@@ -3845,7 +3843,7 @@
                 <w:noProof/>
                 <w:webHidden/>
               </w:rPr>
-              <w:instrText xml:space="preserve"> PAGEREF _Toc435361518 \h </w:instrText>
+              <w:instrText xml:space="preserve"> PAGEREF _Toc435382401 \h </w:instrText>
             </w:r>
             <w:r>
               <w:rPr>
@@ -3884,7 +3882,7 @@
               <w:noProof/>
             </w:rPr>
           </w:pPr>
-          <w:hyperlink w:anchor="_Toc435361519" w:history="1">
+          <w:hyperlink w:anchor="_Toc435382402" w:history="1">
             <w:r>
               <w:rPr>
                 <w:rStyle w:val="Hyperlink"/>
@@ -3925,7 +3923,7 @@
                 <w:noProof/>
                 <w:webHidden/>
               </w:rPr>
-              <w:instrText xml:space="preserve"> PAGEREF _Toc435361519 \h </w:instrText>
+              <w:instrText xml:space="preserve"> PAGEREF _Toc435382402 \h </w:instrText>
             </w:r>
             <w:r>
               <w:rPr>
@@ -3964,7 +3962,7 @@
               <w:noProof/>
             </w:rPr>
           </w:pPr>
-          <w:hyperlink w:anchor="_Toc435361520" w:history="1">
+          <w:hyperlink w:anchor="_Toc435382403" w:history="1">
             <w:r>
               <w:rPr>
                 <w:rStyle w:val="Hyperlink"/>
@@ -4005,7 +4003,7 @@
                 <w:noProof/>
                 <w:webHidden/>
               </w:rPr>
-              <w:instrText xml:space="preserve"> PAGEREF _Toc435361520 \h </w:instrText>
+              <w:instrText xml:space="preserve"> PAGEREF _Toc435382403 \h </w:instrText>
             </w:r>
             <w:r>
               <w:rPr>
@@ -4044,7 +4042,7 @@
               <w:noProof/>
             </w:rPr>
           </w:pPr>
-          <w:hyperlink w:anchor="_Toc435361521" w:history="1">
+          <w:hyperlink w:anchor="_Toc435382404" w:history="1">
             <w:r>
               <w:rPr>
                 <w:rStyle w:val="Hyperlink"/>
@@ -4085,7 +4083,7 @@
                 <w:noProof/>
                 <w:webHidden/>
               </w:rPr>
-              <w:instrText xml:space="preserve"> PAGEREF _Toc435361521 \h </w:instrText>
+              <w:instrText xml:space="preserve"> PAGEREF _Toc435382404 \h </w:instrText>
             </w:r>
             <w:r>
               <w:rPr>
@@ -4129,7 +4127,7 @@
               <w:noProof/>
             </w:rPr>
           </w:pPr>
-          <w:hyperlink w:anchor="_Toc435361522" w:history="1">
+          <w:hyperlink w:anchor="_Toc435382405" w:history="1">
             <w:r>
               <w:rPr>
                 <w:rStyle w:val="Hyperlink"/>
@@ -4170,7 +4168,7 @@
                 <w:noProof/>
                 <w:webHidden/>
               </w:rPr>
-              <w:instrText xml:space="preserve"> PAGEREF _Toc435361522 \h </w:instrText>
+              <w:instrText xml:space="preserve"> PAGEREF _Toc435382405 \h </w:instrText>
             </w:r>
             <w:r>
               <w:rPr>
@@ -4214,7 +4212,7 @@
               <w:noProof/>
             </w:rPr>
           </w:pPr>
-          <w:hyperlink w:anchor="_Toc435361523" w:history="1">
+          <w:hyperlink w:anchor="_Toc435382406" w:history="1">
             <w:r>
               <w:rPr>
                 <w:rStyle w:val="Hyperlink"/>
@@ -4255,7 +4253,7 @@
                 <w:noProof/>
                 <w:webHidden/>
               </w:rPr>
-              <w:instrText xml:space="preserve"> PAGEREF _Toc435361523 \h </w:instrText>
+              <w:instrText xml:space="preserve"> PAGEREF _Toc435382406 \h </w:instrText>
             </w:r>
             <w:r>
               <w:rPr>
@@ -4299,7 +4297,7 @@
               <w:noProof/>
             </w:rPr>
           </w:pPr>
-          <w:hyperlink w:anchor="_Toc435361524" w:history="1">
+          <w:hyperlink w:anchor="_Toc435382407" w:history="1">
             <w:r>
               <w:rPr>
                 <w:rStyle w:val="Hyperlink"/>
@@ -4340,7 +4338,7 @@
                 <w:noProof/>
                 <w:webHidden/>
               </w:rPr>
-              <w:instrText xml:space="preserve"> PAGEREF _Toc435361524 \h </w:instrText>
+              <w:instrText xml:space="preserve"> PAGEREF _Toc435382407 \h </w:instrText>
             </w:r>
             <w:r>
               <w:rPr>
@@ -4384,7 +4382,7 @@
               <w:noProof/>
             </w:rPr>
           </w:pPr>
-          <w:hyperlink w:anchor="_Toc435361525" w:history="1">
+          <w:hyperlink w:anchor="_Toc435382408" w:history="1">
             <w:r>
               <w:rPr>
                 <w:rStyle w:val="Hyperlink"/>
@@ -4425,7 +4423,7 @@
                 <w:noProof/>
                 <w:webHidden/>
               </w:rPr>
-              <w:instrText xml:space="preserve"> PAGEREF _Toc435361525 \h </w:instrText>
+              <w:instrText xml:space="preserve"> PAGEREF _Toc435382408 \h </w:instrText>
             </w:r>
             <w:r>
               <w:rPr>
@@ -4469,7 +4467,7 @@
               <w:noProof/>
             </w:rPr>
           </w:pPr>
-          <w:hyperlink w:anchor="_Toc435361526" w:history="1">
+          <w:hyperlink w:anchor="_Toc435382409" w:history="1">
             <w:r>
               <w:rPr>
                 <w:rStyle w:val="Hyperlink"/>
@@ -4510,7 +4508,7 @@
                 <w:noProof/>
                 <w:webHidden/>
               </w:rPr>
-              <w:instrText xml:space="preserve"> PAGEREF _Toc435361526 \h </w:instrText>
+              <w:instrText xml:space="preserve"> PAGEREF _Toc435382409 \h </w:instrText>
             </w:r>
             <w:r>
               <w:rPr>
@@ -4554,7 +4552,7 @@
               <w:noProof/>
             </w:rPr>
           </w:pPr>
-          <w:hyperlink w:anchor="_Toc435361527" w:history="1">
+          <w:hyperlink w:anchor="_Toc435382410" w:history="1">
             <w:r>
               <w:rPr>
                 <w:rStyle w:val="Hyperlink"/>
@@ -4595,7 +4593,7 @@
                 <w:noProof/>
                 <w:webHidden/>
               </w:rPr>
-              <w:instrText xml:space="preserve"> PAGEREF _Toc435361527 \h </w:instrText>
+              <w:instrText xml:space="preserve"> PAGEREF _Toc435382410 \h </w:instrText>
             </w:r>
             <w:r>
               <w:rPr>
@@ -4639,7 +4637,7 @@
               <w:noProof/>
             </w:rPr>
           </w:pPr>
-          <w:hyperlink w:anchor="_Toc435361528" w:history="1">
+          <w:hyperlink w:anchor="_Toc435382411" w:history="1">
             <w:r>
               <w:rPr>
                 <w:rStyle w:val="Hyperlink"/>
@@ -4680,7 +4678,7 @@
                 <w:noProof/>
                 <w:webHidden/>
               </w:rPr>
-              <w:instrText xml:space="preserve"> PAGEREF _Toc435361528 \h </w:instrText>
+              <w:instrText xml:space="preserve"> PAGEREF _Toc435382411 \h </w:instrText>
             </w:r>
             <w:r>
               <w:rPr>
@@ -4719,7 +4717,7 @@
               <w:noProof/>
             </w:rPr>
           </w:pPr>
-          <w:hyperlink w:anchor="_Toc435361529" w:history="1">
+          <w:hyperlink w:anchor="_Toc435382412" w:history="1">
             <w:r>
               <w:rPr>
                 <w:rStyle w:val="Hyperlink"/>
@@ -4760,7 +4758,7 @@
                 <w:noProof/>
                 <w:webHidden/>
               </w:rPr>
-              <w:instrText xml:space="preserve"> PAGEREF _Toc435361529 \h </w:instrText>
+              <w:instrText xml:space="preserve"> PAGEREF _Toc435382412 \h </w:instrText>
             </w:r>
             <w:r>
               <w:rPr>
@@ -4799,7 +4797,7 @@
               <w:noProof/>
             </w:rPr>
           </w:pPr>
-          <w:hyperlink w:anchor="_Toc435361530" w:history="1">
+          <w:hyperlink w:anchor="_Toc435382413" w:history="1">
             <w:r>
               <w:rPr>
                 <w:rStyle w:val="Hyperlink"/>
@@ -4840,7 +4838,7 @@
                 <w:noProof/>
                 <w:webHidden/>
               </w:rPr>
-              <w:instrText xml:space="preserve"> PAGEREF _Toc435361530 \h </w:instrText>
+              <w:instrText xml:space="preserve"> PAGEREF _Toc435382413 \h </w:instrText>
             </w:r>
             <w:r>
               <w:rPr>
@@ -4879,7 +4877,7 @@
               <w:noProof/>
             </w:rPr>
           </w:pPr>
-          <w:hyperlink w:anchor="_Toc435361531" w:history="1">
+          <w:hyperlink w:anchor="_Toc435382414" w:history="1">
             <w:r>
               <w:rPr>
                 <w:rStyle w:val="Hyperlink"/>
@@ -4920,7 +4918,7 @@
                 <w:noProof/>
                 <w:webHidden/>
               </w:rPr>
-              <w:instrText xml:space="preserve"> PAGEREF _Toc435361531 \h </w:instrText>
+              <w:instrText xml:space="preserve"> PAGEREF _Toc435382414 \h </w:instrText>
             </w:r>
             <w:r>
               <w:rPr>
@@ -4959,7 +4957,7 @@
               <w:noProof/>
             </w:rPr>
           </w:pPr>
-          <w:hyperlink w:anchor="_Toc435361532" w:history="1">
+          <w:hyperlink w:anchor="_Toc435382415" w:history="1">
             <w:r>
               <w:rPr>
                 <w:rStyle w:val="Hyperlink"/>
@@ -5000,7 +4998,7 @@
                 <w:noProof/>
                 <w:webHidden/>
               </w:rPr>
-              <w:instrText xml:space="preserve"> PAGEREF _Toc435361532 \h </w:instrText>
+              <w:instrText xml:space="preserve"> PAGEREF _Toc435382415 \h </w:instrText>
             </w:r>
             <w:r>
               <w:rPr>
@@ -5039,7 +5037,7 @@
               <w:noProof/>
             </w:rPr>
           </w:pPr>
-          <w:hyperlink w:anchor="_Toc435361533" w:history="1">
+          <w:hyperlink w:anchor="_Toc435382416" w:history="1">
             <w:r>
               <w:rPr>
                 <w:rStyle w:val="Hyperlink"/>
@@ -5080,7 +5078,7 @@
                 <w:noProof/>
                 <w:webHidden/>
               </w:rPr>
-              <w:instrText xml:space="preserve"> PAGEREF _Toc435361533 \h </w:instrText>
+              <w:instrText xml:space="preserve"> PAGEREF _Toc435382416 \h </w:instrText>
             </w:r>
             <w:r>
               <w:rPr>
@@ -5119,7 +5117,7 @@
               <w:noProof/>
             </w:rPr>
           </w:pPr>
-          <w:hyperlink w:anchor="_Toc435361534" w:history="1">
+          <w:hyperlink w:anchor="_Toc435382417" w:history="1">
             <w:r>
               <w:rPr>
                 <w:rStyle w:val="Hyperlink"/>
@@ -5160,7 +5158,7 @@
                 <w:noProof/>
                 <w:webHidden/>
               </w:rPr>
-              <w:instrText xml:space="preserve"> PAGEREF _Toc435361534 \h </w:instrText>
+              <w:instrText xml:space="preserve"> PAGEREF _Toc435382417 \h </w:instrText>
             </w:r>
             <w:r>
               <w:rPr>
@@ -5199,7 +5197,7 @@
               <w:noProof/>
             </w:rPr>
           </w:pPr>
-          <w:hyperlink w:anchor="_Toc435361535" w:history="1">
+          <w:hyperlink w:anchor="_Toc435382418" w:history="1">
             <w:r>
               <w:rPr>
                 <w:rStyle w:val="Hyperlink"/>
@@ -5240,7 +5238,7 @@
                 <w:noProof/>
                 <w:webHidden/>
               </w:rPr>
-              <w:instrText xml:space="preserve"> PAGEREF _Toc435361535 \h </w:instrText>
+              <w:instrText xml:space="preserve"> PAGEREF _Toc435382418 \h </w:instrText>
             </w:r>
             <w:r>
               <w:rPr>
@@ -5279,7 +5277,7 @@
               <w:noProof/>
             </w:rPr>
           </w:pPr>
-          <w:hyperlink w:anchor="_Toc435361536" w:history="1">
+          <w:hyperlink w:anchor="_Toc435382419" w:history="1">
             <w:r>
               <w:rPr>
                 <w:rStyle w:val="Hyperlink"/>
@@ -5320,7 +5318,7 @@
                 <w:noProof/>
                 <w:webHidden/>
               </w:rPr>
-              <w:instrText xml:space="preserve"> PAGEREF _Toc435361536 \h </w:instrText>
+              <w:instrText xml:space="preserve"> PAGEREF _Toc435382419 \h </w:instrText>
             </w:r>
             <w:r>
               <w:rPr>
@@ -5359,7 +5357,7 @@
               <w:noProof/>
             </w:rPr>
           </w:pPr>
-          <w:hyperlink w:anchor="_Toc435361537" w:history="1">
+          <w:hyperlink w:anchor="_Toc435382420" w:history="1">
             <w:r>
               <w:rPr>
                 <w:rStyle w:val="Hyperlink"/>
@@ -5400,7 +5398,7 @@
                 <w:noProof/>
                 <w:webHidden/>
               </w:rPr>
-              <w:instrText xml:space="preserve"> PAGEREF _Toc435361537 \h </w:instrText>
+              <w:instrText xml:space="preserve"> PAGEREF _Toc435382420 \h </w:instrText>
             </w:r>
             <w:r>
               <w:rPr>
@@ -5421,6 +5419,86 @@
                 <w:webHidden/>
               </w:rPr>
               <w:t>46</w:t>
+            </w:r>
+            <w:r>
+              <w:rPr>
+                <w:noProof/>
+                <w:webHidden/>
+              </w:rPr>
+              <w:fldChar w:fldCharType="end"/>
+            </w:r>
+          </w:hyperlink>
+        </w:p>
+        <w:p>
+          <w:pPr>
+            <w:pStyle w:val="TOC1"/>
+            <w:rPr>
+              <w:rFonts w:asciiTheme="minorHAnsi" w:eastAsiaTheme="minorEastAsia" w:hAnsiTheme="minorHAnsi"/>
+              <w:noProof/>
+            </w:rPr>
+          </w:pPr>
+          <w:hyperlink w:anchor="_Toc435382421" w:history="1">
+            <w:r>
+              <w:rPr>
+                <w:rStyle w:val="Hyperlink"/>
+                <w:noProof/>
+              </w:rPr>
+              <w:t>12</w:t>
+            </w:r>
+            <w:r>
+              <w:rPr>
+                <w:rFonts w:asciiTheme="minorHAnsi" w:eastAsiaTheme="minorEastAsia" w:hAnsiTheme="minorHAnsi"/>
+                <w:noProof/>
+              </w:rPr>
+              <w:tab/>
+            </w:r>
+            <w:r>
+              <w:rPr>
+                <w:rStyle w:val="Hyperlink"/>
+                <w:noProof/>
+              </w:rPr>
+              <w:t>CALCULATIONS</w:t>
+            </w:r>
+            <w:r>
+              <w:rPr>
+                <w:noProof/>
+                <w:webHidden/>
+              </w:rPr>
+              <w:tab/>
+            </w:r>
+            <w:r>
+              <w:rPr>
+                <w:noProof/>
+                <w:webHidden/>
+              </w:rPr>
+              <w:fldChar w:fldCharType="begin"/>
+            </w:r>
+            <w:r>
+              <w:rPr>
+                <w:noProof/>
+                <w:webHidden/>
+              </w:rPr>
+              <w:instrText xml:space="preserve"> PAGEREF _Toc435382421 \h </w:instrText>
+            </w:r>
+            <w:r>
+              <w:rPr>
+                <w:noProof/>
+                <w:webHidden/>
+              </w:rPr>
+            </w:r>
+            <w:r>
+              <w:rPr>
+                <w:noProof/>
+                <w:webHidden/>
+              </w:rPr>
+              <w:fldChar w:fldCharType="separate"/>
+            </w:r>
+            <w:r>
+              <w:rPr>
+                <w:noProof/>
+                <w:webHidden/>
+              </w:rPr>
+              <w:t>47</w:t>
             </w:r>
             <w:r>
               <w:rPr>
@@ -5918,119 +5996,119 @@
       <w:pPr>
         <w:pStyle w:val="Heading1"/>
       </w:pPr>
-      <w:bookmarkStart w:id="1" w:name="_Toc435361479"/>
+      <w:bookmarkStart w:id="0" w:name="_Toc435382362"/>
       <w:r>
         <w:lastRenderedPageBreak/>
         <w:t>INTRODUCTION</w:t>
       </w:r>
+      <w:bookmarkEnd w:id="0"/>
+    </w:p>
+    <w:p>
+      <w:r>
+        <w:t xml:space="preserve">This Personal Computer (PC) – Microcontroller Unit (MCU) </w:t>
+      </w:r>
+      <w:r>
+        <w:t>System Design Specification (SPS) defines the overall Thermostat application/system design.</w:t>
+      </w:r>
+      <w:r>
+        <w:t xml:space="preserve"> </w:t>
+      </w:r>
+    </w:p>
+    <w:p/>
+    <w:p>
+      <w:r>
+        <w:t xml:space="preserve">From here </w:t>
+      </w:r>
+      <w:proofErr w:type="gramStart"/>
+      <w:r>
+        <w:t>on  out</w:t>
+      </w:r>
+      <w:proofErr w:type="gramEnd"/>
+      <w:r>
+        <w:t>, the term “host” refers to the PC and Java applications(s) running on the PC. The term “Client”, refers to the Thermostat itself, encompassing the embedded electronics.</w:t>
+      </w:r>
+    </w:p>
+    <w:p/>
+    <w:p>
+      <w:r>
+        <w:t>This document is divided into the following sections:</w:t>
+      </w:r>
+    </w:p>
+    <w:p>
+      <w:r>
+        <w:t xml:space="preserve">Section 2 – </w:t>
+      </w:r>
+      <w:r>
+        <w:t>SYSTEM DIAGRAM</w:t>
+      </w:r>
+    </w:p>
+    <w:p>
+      <w:r>
+        <w:t>Section 3 –</w:t>
+      </w:r>
+      <w:r>
+        <w:t xml:space="preserve"> </w:t>
+      </w:r>
+      <w:r>
+        <w:t>SYSTEM CONNECTIONS</w:t>
+      </w:r>
+    </w:p>
+    <w:p>
+      <w:r>
+        <w:t xml:space="preserve">Section 4 – </w:t>
+      </w:r>
+      <w:r>
+        <w:t>SYSTEM PARTS/COMPONENTS</w:t>
+      </w:r>
+    </w:p>
+    <w:p>
+      <w:r>
+        <w:t>Section 5 – REFERENCES</w:t>
+      </w:r>
+    </w:p>
+    <w:p>
+      <w:r>
+        <w:t>Section 6 – HOST</w:t>
+      </w:r>
+      <w:r>
+        <w:t>-PC</w:t>
+      </w:r>
+      <w:r>
+        <w:t xml:space="preserve"> </w:t>
+      </w:r>
+      <w:r>
+        <w:t>SOFTWARE</w:t>
+      </w:r>
+    </w:p>
+    <w:p>
+      <w:r>
+        <w:t>Section 7 – CLIENT</w:t>
+      </w:r>
+      <w:r>
+        <w:t>-MCU</w:t>
+      </w:r>
+      <w:r>
+        <w:t xml:space="preserve"> </w:t>
+      </w:r>
+      <w:r>
+        <w:t>SOFTWARE</w:t>
+      </w:r>
+    </w:p>
+    <w:p>
+      <w:r>
+        <w:t>Section 8 – SYSTEM REQUIREMENTS</w:t>
+      </w:r>
+    </w:p>
+    <w:p/>
+    <w:p>
+      <w:pPr>
+        <w:pStyle w:val="Heading1"/>
+      </w:pPr>
+      <w:bookmarkStart w:id="1" w:name="_Toc435382363"/>
+      <w:r>
+        <w:t>SYSTEM DIAGRAM</w:t>
+      </w:r>
       <w:bookmarkEnd w:id="1"/>
-    </w:p>
-    <w:p>
-      <w:r>
-        <w:t xml:space="preserve">This Personal Computer (PC) – Microcontroller Unit (MCU) </w:t>
-      </w:r>
-      <w:r>
-        <w:t>System Design Specification (SPS) defines the overall Thermostat application/system design.</w:t>
-      </w:r>
-      <w:r>
-        <w:t xml:space="preserve"> </w:t>
-      </w:r>
-    </w:p>
-    <w:p/>
-    <w:p>
-      <w:r>
-        <w:t xml:space="preserve">From here </w:t>
-      </w:r>
-      <w:proofErr w:type="gramStart"/>
-      <w:r>
-        <w:t>on  out</w:t>
-      </w:r>
-      <w:proofErr w:type="gramEnd"/>
-      <w:r>
-        <w:t>, the term “host” refers to the PC and Java applications(s) running on the PC. The term “Client”, refers to the Thermostat itself, encompassing the embedded electronics.</w:t>
-      </w:r>
-    </w:p>
-    <w:p/>
-    <w:p>
-      <w:r>
-        <w:t>This document is divided into the following sections:</w:t>
-      </w:r>
-    </w:p>
-    <w:p>
-      <w:r>
-        <w:t xml:space="preserve">Section 2 – </w:t>
-      </w:r>
-      <w:r>
-        <w:t>SYSTEM DIAGRAM</w:t>
-      </w:r>
-    </w:p>
-    <w:p>
-      <w:r>
-        <w:t>Section 3 –</w:t>
-      </w:r>
-      <w:r>
-        <w:t xml:space="preserve"> </w:t>
-      </w:r>
-      <w:r>
-        <w:t>SYSTEM CONNECTIONS</w:t>
-      </w:r>
-    </w:p>
-    <w:p>
-      <w:r>
-        <w:t xml:space="preserve">Section 4 – </w:t>
-      </w:r>
-      <w:r>
-        <w:t>SYSTEM PARTS/COMPONENTS</w:t>
-      </w:r>
-    </w:p>
-    <w:p>
-      <w:r>
-        <w:t>Section 5 – REFERENCES</w:t>
-      </w:r>
-    </w:p>
-    <w:p>
-      <w:r>
-        <w:t>Section 6 – HOST</w:t>
-      </w:r>
-      <w:r>
-        <w:t>-PC</w:t>
-      </w:r>
-      <w:r>
-        <w:t xml:space="preserve"> </w:t>
-      </w:r>
-      <w:r>
-        <w:t>SOFTWARE</w:t>
-      </w:r>
-    </w:p>
-    <w:p>
-      <w:r>
-        <w:t>Section 7 – CLIENT</w:t>
-      </w:r>
-      <w:r>
-        <w:t>-MCU</w:t>
-      </w:r>
-      <w:r>
-        <w:t xml:space="preserve"> </w:t>
-      </w:r>
-      <w:r>
-        <w:t>SOFTWARE</w:t>
-      </w:r>
-    </w:p>
-    <w:p>
-      <w:r>
-        <w:t>Section 8 – SYSTEM REQUIREMENTS</w:t>
-      </w:r>
-    </w:p>
-    <w:p/>
-    <w:p>
-      <w:pPr>
-        <w:pStyle w:val="Heading1"/>
-      </w:pPr>
-      <w:bookmarkStart w:id="2" w:name="_Toc435361480"/>
-      <w:r>
-        <w:t>SYSTEM DIAGRAM</w:t>
-      </w:r>
-      <w:bookmarkEnd w:id="2"/>
     </w:p>
     <w:p>
       <w:r>
@@ -6154,12 +6232,12 @@
       <w:pPr>
         <w:pStyle w:val="Heading1"/>
       </w:pPr>
-      <w:bookmarkStart w:id="3" w:name="_Toc435361481"/>
+      <w:bookmarkStart w:id="2" w:name="_Toc435382364"/>
       <w:r>
         <w:lastRenderedPageBreak/>
         <w:t>SYSTEM CONNECTIONS</w:t>
       </w:r>
-      <w:bookmarkEnd w:id="3"/>
+      <w:bookmarkEnd w:id="2"/>
     </w:p>
     <w:p>
       <w:r>
@@ -6950,7 +7028,7 @@
           <w:color w:val="auto"/>
         </w:rPr>
       </w:pPr>
-      <w:bookmarkStart w:id="4" w:name="_Toc435304187"/>
+      <w:bookmarkStart w:id="3" w:name="_Toc435304187"/>
       <w:r>
         <w:rPr>
           <w:color w:val="auto"/>
@@ -6994,7 +7072,7 @@
         </w:rPr>
         <w:t>: System Pin Connections</w:t>
       </w:r>
-      <w:bookmarkEnd w:id="4"/>
+      <w:bookmarkEnd w:id="3"/>
     </w:p>
     <w:p>
       <w:pPr>
@@ -7025,7 +7103,7 @@
       <w:pPr>
         <w:pStyle w:val="Heading1"/>
       </w:pPr>
-      <w:bookmarkStart w:id="5" w:name="_Toc435361482"/>
+      <w:bookmarkStart w:id="4" w:name="_Toc435382365"/>
       <w:r>
         <w:lastRenderedPageBreak/>
         <w:t xml:space="preserve">SYSTEM </w:t>
@@ -7033,7 +7111,7 @@
       <w:r>
         <w:t>PARTS/COMPONENTS</w:t>
       </w:r>
-      <w:bookmarkEnd w:id="5"/>
+      <w:bookmarkEnd w:id="4"/>
     </w:p>
     <w:p>
       <w:r>
@@ -7554,7 +7632,14 @@
           <w:tcPr>
             <w:tcW w:w="1710" w:type="dxa"/>
           </w:tcPr>
-          <w:p/>
+          <w:p>
+            <w:pPr>
+              <w:jc w:val="center"/>
+            </w:pPr>
+            <w:r>
+              <w:t>4</w:t>
+            </w:r>
+          </w:p>
         </w:tc>
         <w:tc>
           <w:tcPr>
@@ -7592,7 +7677,14 @@
           <w:tcPr>
             <w:tcW w:w="1710" w:type="dxa"/>
           </w:tcPr>
-          <w:p/>
+          <w:p>
+            <w:pPr>
+              <w:jc w:val="center"/>
+            </w:pPr>
+            <w:r>
+              <w:t>3</w:t>
+            </w:r>
+          </w:p>
         </w:tc>
         <w:tc>
           <w:tcPr>
@@ -7630,7 +7722,14 @@
           <w:tcPr>
             <w:tcW w:w="1710" w:type="dxa"/>
           </w:tcPr>
-          <w:p/>
+          <w:p>
+            <w:pPr>
+              <w:jc w:val="center"/>
+            </w:pPr>
+            <w:r>
+              <w:t>2</w:t>
+            </w:r>
+          </w:p>
         </w:tc>
         <w:tc>
           <w:tcPr>
@@ -7663,6 +7762,56 @@
             <w:r>
               <w:t>COM-09590</w:t>
             </w:r>
+          </w:p>
+        </w:tc>
+      </w:tr>
+      <w:tr>
+        <w:tc>
+          <w:tcPr>
+            <w:tcW w:w="1710" w:type="dxa"/>
+          </w:tcPr>
+          <w:p>
+            <w:pPr>
+              <w:jc w:val="center"/>
+            </w:pPr>
+            <w:r>
+              <w:t>N/A</w:t>
+            </w:r>
+          </w:p>
+        </w:tc>
+        <w:tc>
+          <w:tcPr>
+            <w:tcW w:w="3148" w:type="dxa"/>
+          </w:tcPr>
+          <w:p>
+            <w:r>
+              <w:t>Resistor (270 ohm)</w:t>
+            </w:r>
+          </w:p>
+        </w:tc>
+        <w:tc>
+          <w:tcPr>
+            <w:tcW w:w="731" w:type="dxa"/>
+          </w:tcPr>
+          <w:p>
+            <w:r>
+              <w:t>3</w:t>
+            </w:r>
+          </w:p>
+        </w:tc>
+        <w:tc>
+          <w:tcPr>
+            <w:tcW w:w="3879" w:type="dxa"/>
+          </w:tcPr>
+          <w:p>
+            <w:pPr>
+              <w:keepNext/>
+            </w:pPr>
+            <w:r>
+              <w:t>Unavailable</w:t>
+            </w:r>
+            <w:bookmarkStart w:id="5" w:name="_GoBack"/>
+            <w:bookmarkEnd w:id="5"/>
           </w:p>
         </w:tc>
       </w:tr>
@@ -7725,7 +7874,7 @@
       <w:pPr>
         <w:pStyle w:val="Heading1"/>
       </w:pPr>
-      <w:bookmarkStart w:id="7" w:name="_Toc435361483"/>
+      <w:bookmarkStart w:id="7" w:name="_Toc435382366"/>
       <w:r>
         <w:lastRenderedPageBreak/>
         <w:t>REFERENCES</w:t>
@@ -7933,7 +8082,7 @@
       <w:pPr>
         <w:pStyle w:val="Heading1"/>
       </w:pPr>
-      <w:bookmarkStart w:id="9" w:name="_Toc435361484"/>
+      <w:bookmarkStart w:id="9" w:name="_Toc435382367"/>
       <w:r>
         <w:lastRenderedPageBreak/>
         <w:t>HOST</w:t>
@@ -7979,7 +8128,7 @@
       <w:pPr>
         <w:pStyle w:val="Heading2"/>
       </w:pPr>
-      <w:bookmarkStart w:id="10" w:name="_Toc435361485"/>
+      <w:bookmarkStart w:id="10" w:name="_Toc435382368"/>
       <w:r>
         <w:t>Packages</w:t>
       </w:r>
@@ -8000,7 +8149,7 @@
       <w:pPr>
         <w:pStyle w:val="Heading3"/>
       </w:pPr>
-      <w:bookmarkStart w:id="11" w:name="_Toc435361486"/>
+      <w:bookmarkStart w:id="11" w:name="_Toc435382369"/>
       <w:r>
         <w:t xml:space="preserve">Package: </w:t>
       </w:r>
@@ -8125,7 +8274,7 @@
       <w:pPr>
         <w:pStyle w:val="Heading3"/>
       </w:pPr>
-      <w:bookmarkStart w:id="12" w:name="_Toc435361487"/>
+      <w:bookmarkStart w:id="12" w:name="_Toc435382370"/>
       <w:r>
         <w:t xml:space="preserve">Package: </w:t>
       </w:r>
@@ -8236,7 +8385,7 @@
       <w:pPr>
         <w:pStyle w:val="Heading3"/>
       </w:pPr>
-      <w:bookmarkStart w:id="13" w:name="_Toc435361488"/>
+      <w:bookmarkStart w:id="13" w:name="_Toc435382371"/>
       <w:r>
         <w:lastRenderedPageBreak/>
         <w:t xml:space="preserve">Package: </w:t>
@@ -8366,7 +8515,7 @@
       <w:pPr>
         <w:pStyle w:val="Heading3"/>
       </w:pPr>
-      <w:bookmarkStart w:id="14" w:name="_Toc435361489"/>
+      <w:bookmarkStart w:id="14" w:name="_Toc435382372"/>
       <w:r>
         <w:t xml:space="preserve">Package: </w:t>
       </w:r>
@@ -8489,7 +8638,7 @@
       <w:pPr>
         <w:pStyle w:val="Heading3"/>
       </w:pPr>
-      <w:bookmarkStart w:id="15" w:name="_Toc435361490"/>
+      <w:bookmarkStart w:id="15" w:name="_Toc435382373"/>
       <w:r>
         <w:lastRenderedPageBreak/>
         <w:t xml:space="preserve">Package: </w:t>
@@ -8594,7 +8743,7 @@
       <w:pPr>
         <w:pStyle w:val="Heading3"/>
       </w:pPr>
-      <w:bookmarkStart w:id="16" w:name="_Toc435361491"/>
+      <w:bookmarkStart w:id="16" w:name="_Toc435382374"/>
       <w:r>
         <w:t xml:space="preserve">Package: </w:t>
       </w:r>
@@ -8716,7 +8865,7 @@
       <w:pPr>
         <w:pStyle w:val="Heading3"/>
       </w:pPr>
-      <w:bookmarkStart w:id="17" w:name="_Toc435361492"/>
+      <w:bookmarkStart w:id="17" w:name="_Toc435382375"/>
       <w:r>
         <w:lastRenderedPageBreak/>
         <w:t xml:space="preserve">Package: </w:t>
@@ -8889,7 +9038,7 @@
       <w:pPr>
         <w:pStyle w:val="Heading3"/>
       </w:pPr>
-      <w:bookmarkStart w:id="18" w:name="_Toc435361493"/>
+      <w:bookmarkStart w:id="18" w:name="_Toc435382376"/>
       <w:r>
         <w:t xml:space="preserve">Package: </w:t>
       </w:r>
@@ -9000,7 +9149,7 @@
       <w:pPr>
         <w:pStyle w:val="Heading3"/>
       </w:pPr>
-      <w:bookmarkStart w:id="19" w:name="_Toc435361494"/>
+      <w:bookmarkStart w:id="19" w:name="_Toc435382377"/>
       <w:r>
         <w:lastRenderedPageBreak/>
         <w:t xml:space="preserve">Package: </w:t>
@@ -9156,7 +9305,7 @@
       <w:pPr>
         <w:pStyle w:val="Heading3"/>
       </w:pPr>
-      <w:bookmarkStart w:id="20" w:name="_Toc435361495"/>
+      <w:bookmarkStart w:id="20" w:name="_Toc435382378"/>
       <w:r>
         <w:t xml:space="preserve">Package: </w:t>
       </w:r>
@@ -9279,7 +9428,7 @@
       <w:pPr>
         <w:pStyle w:val="Heading2"/>
       </w:pPr>
-      <w:bookmarkStart w:id="21" w:name="_Toc435361496"/>
+      <w:bookmarkStart w:id="21" w:name="_Toc435382379"/>
       <w:r>
         <w:lastRenderedPageBreak/>
         <w:t>Classes</w:t>
@@ -9295,7 +9444,7 @@
       <w:pPr>
         <w:pStyle w:val="Heading3"/>
       </w:pPr>
-      <w:bookmarkStart w:id="22" w:name="_Toc435361497"/>
+      <w:bookmarkStart w:id="22" w:name="_Toc435382380"/>
       <w:r>
         <w:t>ThermostatGUI</w:t>
       </w:r>
@@ -9636,7 +9785,7 @@
       <w:pPr>
         <w:pStyle w:val="Heading3"/>
       </w:pPr>
-      <w:bookmarkStart w:id="23" w:name="_Toc435361498"/>
+      <w:bookmarkStart w:id="23" w:name="_Toc435382381"/>
       <w:r>
         <w:t>Thermostat.java</w:t>
       </w:r>
@@ -10240,7 +10389,7 @@
       <w:pPr>
         <w:pStyle w:val="Heading3"/>
       </w:pPr>
-      <w:bookmarkStart w:id="24" w:name="_Toc435361499"/>
+      <w:bookmarkStart w:id="24" w:name="_Toc435382382"/>
       <w:r>
         <w:t>CRCGenerator</w:t>
       </w:r>
@@ -10506,7 +10655,7 @@
       <w:pPr>
         <w:pStyle w:val="Heading3"/>
       </w:pPr>
-      <w:bookmarkStart w:id="25" w:name="_Toc435361500"/>
+      <w:bookmarkStart w:id="25" w:name="_Toc435382383"/>
       <w:r>
         <w:t>TemperatureSensorData</w:t>
       </w:r>
@@ -10749,7 +10898,7 @@
       <w:pPr>
         <w:pStyle w:val="Heading3"/>
       </w:pPr>
-      <w:bookmarkStart w:id="26" w:name="_Toc435361501"/>
+      <w:bookmarkStart w:id="26" w:name="_Toc435382384"/>
       <w:r>
         <w:lastRenderedPageBreak/>
         <w:t>TemperatureSensorRecord</w:t>
@@ -10942,7 +11091,7 @@
       <w:pPr>
         <w:pStyle w:val="Heading3"/>
       </w:pPr>
-      <w:bookmarkStart w:id="27" w:name="_Toc435361502"/>
+      <w:bookmarkStart w:id="27" w:name="_Toc435382385"/>
       <w:r>
         <w:t>ThermostatLogger.java</w:t>
       </w:r>
@@ -11145,7 +11294,7 @@
       <w:pPr>
         <w:pStyle w:val="Heading3"/>
       </w:pPr>
-      <w:bookmarkStart w:id="28" w:name="_Toc435361503"/>
+      <w:bookmarkStart w:id="28" w:name="_Toc435382386"/>
       <w:r>
         <w:t>MessageReceiver.java</w:t>
       </w:r>
@@ -11626,7 +11775,7 @@
       <w:pPr>
         <w:pStyle w:val="Heading3"/>
       </w:pPr>
-      <w:bookmarkStart w:id="29" w:name="_Toc435361504"/>
+      <w:bookmarkStart w:id="29" w:name="_Toc435382387"/>
       <w:r>
         <w:t>MessageSender.java</w:t>
       </w:r>
@@ -12266,7 +12415,7 @@
       <w:pPr>
         <w:pStyle w:val="Heading3"/>
       </w:pPr>
-      <w:bookmarkStart w:id="30" w:name="_Toc435361505"/>
+      <w:bookmarkStart w:id="30" w:name="_Toc435382388"/>
       <w:r>
         <w:t>Message.java</w:t>
       </w:r>
@@ -12681,7 +12830,7 @@
       <w:pPr>
         <w:pStyle w:val="Heading3"/>
       </w:pPr>
-      <w:bookmarkStart w:id="31" w:name="_Toc435361506"/>
+      <w:bookmarkStart w:id="31" w:name="_Toc435382389"/>
       <w:r>
         <w:t>MessageType.java</w:t>
       </w:r>
@@ -13117,7 +13266,7 @@
       <w:pPr>
         <w:pStyle w:val="Heading3"/>
       </w:pPr>
-      <w:bookmarkStart w:id="32" w:name="_Toc435361507"/>
+      <w:bookmarkStart w:id="32" w:name="_Toc435382390"/>
       <w:r>
         <w:t>RequestSetTempDangerLevelMsg</w:t>
       </w:r>
@@ -13396,7 +13545,7 @@
       <w:pPr>
         <w:pStyle w:val="Heading3"/>
       </w:pPr>
-      <w:bookmarkStart w:id="33" w:name="_Toc435361508"/>
+      <w:bookmarkStart w:id="33" w:name="_Toc435382391"/>
       <w:r>
         <w:lastRenderedPageBreak/>
         <w:t>RequestSetTempNormalLevelMsg</w:t>
@@ -13652,7 +13801,7 @@
       <w:pPr>
         <w:pStyle w:val="Heading3"/>
       </w:pPr>
-      <w:bookmarkStart w:id="34" w:name="_Toc435361509"/>
+      <w:bookmarkStart w:id="34" w:name="_Toc435382392"/>
       <w:r>
         <w:t>RequestGetTempReadingMsg</w:t>
       </w:r>
@@ -13876,7 +14025,7 @@
       <w:pPr>
         <w:pStyle w:val="Heading3"/>
       </w:pPr>
-      <w:bookmarkStart w:id="35" w:name="_Toc435361510"/>
+      <w:bookmarkStart w:id="35" w:name="_Toc435382393"/>
       <w:r>
         <w:t>RequestSetTempWarningLevelMsg</w:t>
       </w:r>
@@ -14135,7 +14284,7 @@
       <w:pPr>
         <w:pStyle w:val="Heading3"/>
       </w:pPr>
-      <w:bookmarkStart w:id="36" w:name="_Toc435361511"/>
+      <w:bookmarkStart w:id="36" w:name="_Toc435382394"/>
       <w:r>
         <w:t>MessageProcessor.java</w:t>
       </w:r>
@@ -14447,7 +14596,7 @@
       <w:pPr>
         <w:pStyle w:val="Heading3"/>
       </w:pPr>
-      <w:bookmarkStart w:id="37" w:name="_Toc435361512"/>
+      <w:bookmarkStart w:id="37" w:name="_Toc435382395"/>
       <w:r>
         <w:t>AlarmLevel.java</w:t>
       </w:r>
@@ -14774,7 +14923,7 @@
       <w:pPr>
         <w:pStyle w:val="Heading3"/>
       </w:pPr>
-      <w:bookmarkStart w:id="38" w:name="_Toc435361513"/>
+      <w:bookmarkStart w:id="38" w:name="_Toc435382396"/>
       <w:r>
         <w:lastRenderedPageBreak/>
         <w:t>AlarmSensor.java</w:t>
@@ -15115,7 +15264,7 @@
       <w:pPr>
         <w:pStyle w:val="Heading3"/>
       </w:pPr>
-      <w:bookmarkStart w:id="39" w:name="_Toc435361514"/>
+      <w:bookmarkStart w:id="39" w:name="_Toc435382397"/>
       <w:r>
         <w:lastRenderedPageBreak/>
         <w:t>Sensor.java</w:t>
@@ -15666,7 +15815,7 @@
       <w:pPr>
         <w:pStyle w:val="Heading3"/>
       </w:pPr>
-      <w:bookmarkStart w:id="40" w:name="_Toc435361515"/>
+      <w:bookmarkStart w:id="40" w:name="_Toc435382398"/>
       <w:r>
         <w:t>SensorType.java</w:t>
       </w:r>
@@ -16093,7 +16242,7 @@
       <w:pPr>
         <w:pStyle w:val="Heading3"/>
       </w:pPr>
-      <w:bookmarkStart w:id="41" w:name="_Toc435361516"/>
+      <w:bookmarkStart w:id="41" w:name="_Toc435382399"/>
       <w:r>
         <w:t>TemperatureSensor.java</w:t>
       </w:r>
@@ -16299,7 +16448,7 @@
       <w:pPr>
         <w:pStyle w:val="Heading3"/>
       </w:pPr>
-      <w:bookmarkStart w:id="42" w:name="_Toc435361517"/>
+      <w:bookmarkStart w:id="42" w:name="_Toc435382400"/>
       <w:r>
         <w:lastRenderedPageBreak/>
         <w:t>XMLFileBuilder.java</w:t>
@@ -17205,7 +17354,7 @@
       <w:pPr>
         <w:pStyle w:val="Heading3"/>
       </w:pPr>
-      <w:bookmarkStart w:id="43" w:name="_Toc435361518"/>
+      <w:bookmarkStart w:id="43" w:name="_Toc435382401"/>
       <w:r>
         <w:t>XMLFileLoader.java</w:t>
       </w:r>
@@ -17432,7 +17581,7 @@
       <w:pPr>
         <w:pStyle w:val="Heading1"/>
       </w:pPr>
-      <w:bookmarkStart w:id="44" w:name="_Toc435361519"/>
+      <w:bookmarkStart w:id="44" w:name="_Toc435382402"/>
       <w:r>
         <w:lastRenderedPageBreak/>
         <w:t xml:space="preserve">CLIENT </w:t>
@@ -17460,7 +17609,7 @@
       <w:pPr>
         <w:pStyle w:val="Heading2"/>
       </w:pPr>
-      <w:bookmarkStart w:id="45" w:name="_Toc435361520"/>
+      <w:bookmarkStart w:id="45" w:name="_Toc435382403"/>
       <w:r>
         <w:t>Packages</w:t>
       </w:r>
@@ -17475,7 +17624,7 @@
       <w:pPr>
         <w:pStyle w:val="Heading2"/>
       </w:pPr>
-      <w:bookmarkStart w:id="46" w:name="_Toc435361521"/>
+      <w:bookmarkStart w:id="46" w:name="_Toc435382404"/>
       <w:r>
         <w:t>Classes</w:t>
       </w:r>
@@ -17490,7 +17639,7 @@
       <w:pPr>
         <w:pStyle w:val="Heading3"/>
       </w:pPr>
-      <w:bookmarkStart w:id="47" w:name="_Toc435361522"/>
+      <w:bookmarkStart w:id="47" w:name="_Toc435382405"/>
       <w:r>
         <w:t>Thermostat</w:t>
       </w:r>
@@ -17901,7 +18050,7 @@
       <w:pPr>
         <w:pStyle w:val="Heading3"/>
       </w:pPr>
-      <w:bookmarkStart w:id="48" w:name="_Toc435361523"/>
+      <w:bookmarkStart w:id="48" w:name="_Toc435382406"/>
       <w:r>
         <w:lastRenderedPageBreak/>
         <w:t>AlarmSensor (.h and .</w:t>
@@ -18273,7 +18422,7 @@
       <w:pPr>
         <w:pStyle w:val="Heading3"/>
       </w:pPr>
-      <w:bookmarkStart w:id="49" w:name="_Toc435361524"/>
+      <w:bookmarkStart w:id="49" w:name="_Toc435382407"/>
       <w:proofErr w:type="spellStart"/>
       <w:r>
         <w:lastRenderedPageBreak/>
@@ -18495,7 +18644,7 @@
       <w:pPr>
         <w:pStyle w:val="Heading3"/>
       </w:pPr>
-      <w:bookmarkStart w:id="50" w:name="_Toc435361525"/>
+      <w:bookmarkStart w:id="50" w:name="_Toc435382408"/>
       <w:proofErr w:type="spellStart"/>
       <w:r>
         <w:t>MessageProcessor</w:t>
@@ -19002,7 +19151,7 @@
       <w:pPr>
         <w:pStyle w:val="Heading3"/>
       </w:pPr>
-      <w:bookmarkStart w:id="51" w:name="_Toc435361526"/>
+      <w:bookmarkStart w:id="51" w:name="_Toc435382409"/>
       <w:r>
         <w:lastRenderedPageBreak/>
         <w:t>MessageReceiver (.h and .</w:t>
@@ -19454,7 +19603,7 @@
       <w:pPr>
         <w:pStyle w:val="Heading3"/>
       </w:pPr>
-      <w:bookmarkStart w:id="52" w:name="_Toc435361527"/>
+      <w:bookmarkStart w:id="52" w:name="_Toc435382410"/>
       <w:proofErr w:type="spellStart"/>
       <w:r>
         <w:t>MessageSender</w:t>
@@ -19766,7 +19915,7 @@
       <w:pPr>
         <w:pStyle w:val="Heading3"/>
       </w:pPr>
-      <w:bookmarkStart w:id="53" w:name="_Toc435361528"/>
+      <w:bookmarkStart w:id="53" w:name="_Toc435382411"/>
       <w:r>
         <w:lastRenderedPageBreak/>
         <w:t>T</w:t>
@@ -20045,7 +20194,7 @@
       <w:pPr>
         <w:pStyle w:val="Heading1"/>
       </w:pPr>
-      <w:bookmarkStart w:id="54" w:name="_Toc435361529"/>
+      <w:bookmarkStart w:id="54" w:name="_Toc435382412"/>
       <w:r>
         <w:lastRenderedPageBreak/>
         <w:t>USER INTERACE</w:t>
@@ -20056,7 +20205,7 @@
       <w:pPr>
         <w:pStyle w:val="Heading2"/>
       </w:pPr>
-      <w:bookmarkStart w:id="55" w:name="_Toc435361530"/>
+      <w:bookmarkStart w:id="55" w:name="_Toc435382413"/>
       <w:r>
         <w:t>Settings Tab View</w:t>
       </w:r>
@@ -20125,7 +20274,7 @@
       <w:pPr>
         <w:pStyle w:val="Heading2"/>
       </w:pPr>
-      <w:bookmarkStart w:id="56" w:name="_Toc435361531"/>
+      <w:bookmarkStart w:id="56" w:name="_Toc435382414"/>
       <w:r>
         <w:t>Current Tab View</w:t>
       </w:r>
@@ -20194,7 +20343,7 @@
       <w:pPr>
         <w:pStyle w:val="Heading2"/>
       </w:pPr>
-      <w:bookmarkStart w:id="57" w:name="_Toc435361532"/>
+      <w:bookmarkStart w:id="57" w:name="_Toc435382415"/>
       <w:r>
         <w:lastRenderedPageBreak/>
         <w:t>History Tab View</w:t>
@@ -20265,7 +20414,7 @@
       <w:pPr>
         <w:pStyle w:val="Heading2"/>
       </w:pPr>
-      <w:bookmarkStart w:id="58" w:name="_Toc435361533"/>
+      <w:bookmarkStart w:id="58" w:name="_Toc435382416"/>
       <w:r>
         <w:t>File Menu Extended</w:t>
       </w:r>
@@ -20335,7 +20484,7 @@
       <w:pPr>
         <w:pStyle w:val="Heading2"/>
       </w:pPr>
-      <w:bookmarkStart w:id="59" w:name="_Toc435361534"/>
+      <w:bookmarkStart w:id="59" w:name="_Toc435382417"/>
       <w:r>
         <w:t>Edit Menu Extended</w:t>
       </w:r>
@@ -20422,7 +20571,7 @@
       <w:pPr>
         <w:pStyle w:val="Heading1"/>
       </w:pPr>
-      <w:bookmarkStart w:id="60" w:name="_Toc435361535"/>
+      <w:bookmarkStart w:id="60" w:name="_Toc435382418"/>
       <w:r>
         <w:lastRenderedPageBreak/>
         <w:t>WANTED FeATURES</w:t>
@@ -20509,7 +20658,7 @@
       <w:pPr>
         <w:pStyle w:val="Heading1"/>
       </w:pPr>
-      <w:bookmarkStart w:id="61" w:name="_Toc435361536"/>
+      <w:bookmarkStart w:id="61" w:name="_Toc435382419"/>
       <w:r>
         <w:t>DESIGN SHORTFALLS</w:t>
       </w:r>
@@ -20707,7 +20856,7 @@
       <w:pPr>
         <w:pStyle w:val="Heading1"/>
       </w:pPr>
-      <w:bookmarkStart w:id="62" w:name="_Toc435361537"/>
+      <w:bookmarkStart w:id="62" w:name="_Toc435382420"/>
       <w:r>
         <w:t xml:space="preserve">SYSTEM </w:t>
       </w:r>
@@ -21365,6 +21514,60 @@
       </w:tr>
     </w:tbl>
     <w:p/>
+    <w:p>
+      <w:pPr>
+        <w:pStyle w:val="Heading1"/>
+      </w:pPr>
+      <w:bookmarkStart w:id="63" w:name="_Toc435382421"/>
+      <w:r>
+        <w:t>CALCULATIONS</w:t>
+      </w:r>
+      <w:bookmarkEnd w:id="63"/>
+    </w:p>
+    <w:p>
+      <w:r>
+        <w:t>This section highlights calculations used for circuitry in the Thermostat system. For the current-limiting resistors attached to the LEDs, the following formulas where used:</w:t>
+      </w:r>
+    </w:p>
+    <w:p/>
+    <w:p>
+      <w:r>
+        <w:t>V = IR</w:t>
+      </w:r>
+    </w:p>
+    <w:p>
+      <w:r>
+        <w:t xml:space="preserve">R = V/I -&gt; R = (Vs – </w:t>
+      </w:r>
+      <w:proofErr w:type="spellStart"/>
+      <w:proofErr w:type="gramStart"/>
+      <w:r>
+        <w:t>Vf</w:t>
+      </w:r>
+      <w:proofErr w:type="spellEnd"/>
+      <w:proofErr w:type="gramEnd"/>
+      <w:r>
+        <w:t xml:space="preserve">)/I </w:t>
+      </w:r>
+    </w:p>
+    <w:p/>
+    <w:p>
+      <w:r>
+        <w:t xml:space="preserve">Per the LED datasheet, the red LED has a 1.8-2.2V forward drop. For the resistor calculation, I took the in between value of 2.0V. Suggested using current is 16-18 mA. With this information, the calculations become the following: </w:t>
+      </w:r>
+    </w:p>
+    <w:p/>
+    <w:p>
+      <w:r>
+        <w:t xml:space="preserve">R = (3.3V – 2.0V)/0.018A = 81.25 ohms or (3.3V – 2.0V)/0.016A = 72.20 ohms </w:t>
+      </w:r>
+    </w:p>
+    <w:p/>
+    <w:p>
+      <w:r>
+        <w:t>Using resistors in my inventory (instead of buying new ones), I used values of 270 ohms, well above the values listed above, to give much smaller currents through the LEDs. Although not as bright as the calculated values above, they suffice for this project.</w:t>
+      </w:r>
+    </w:p>
     <w:sectPr>
       <w:pgSz w:w="12240" w:h="15840"/>
       <w:pgMar w:top="1440" w:right="1440" w:bottom="1440" w:left="1440" w:header="720" w:footer="720" w:gutter="0"/>
@@ -24087,7 +24290,7 @@
   <a:extraClrSchemeLst/>
   <a:extLst>
     <a:ext uri="{05A4C25C-085E-4340-85A3-A5531E510DB2}">
-      <thm15:themeFamily xmlns="" xmlns:thm15="http://schemas.microsoft.com/office/thememl/2012/main" name="Office Theme" id="{62F939B6-93AF-4DB8-9C6B-D6C7DFDC589F}" vid="{4A3C46E8-61CC-4603-A589-7422A47A8E4A}"/>
+      <thm15:themeFamily xmlns:thm15="http://schemas.microsoft.com/office/thememl/2012/main" xmlns="" name="Office Theme" id="{62F939B6-93AF-4DB8-9C6B-D6C7DFDC589F}" vid="{4A3C46E8-61CC-4603-A589-7422A47A8E4A}"/>
     </a:ext>
   </a:extLst>
 </a:theme>
@@ -24098,7 +24301,7 @@
 </file>
 
 <file path=customXml/itemProps1.xml><?xml version="1.0" encoding="utf-8"?>
-<ds:datastoreItem xmlns:ds="http://schemas.openxmlformats.org/officeDocument/2006/customXml" ds:itemID="{0A35DA01-9F5F-4F74-9AF8-630935998824}">
+<ds:datastoreItem xmlns:ds="http://schemas.openxmlformats.org/officeDocument/2006/customXml" ds:itemID="{30181902-2B24-4B03-978C-A919247445E9}">
   <ds:schemaRefs>
     <ds:schemaRef ds:uri="http://schemas.openxmlformats.org/officeDocument/2006/bibliography"/>
   </ds:schemaRefs>

</xml_diff>